<commit_message>
expack update for work without comp
</commit_message>
<xml_diff>
--- a/ExPacks/DCode ExPack 1.0.1.docx
+++ b/ExPacks/DCode ExPack 1.0.1.docx
@@ -1,6 +1,6 @@
 
 <file path=word/document.xml><?xml version="1.0" encoding="utf-8"?>
-<w:document xmlns:wpc="http://schemas.microsoft.com/office/word/2010/wordprocessingCanvas" xmlns:mo="http://schemas.microsoft.com/office/mac/office/2008/main" xmlns:mc="http://schemas.openxmlformats.org/markup-compatibility/2006" xmlns:mv="urn:schemas-microsoft-com:mac:vml" xmlns:o="urn:schemas-microsoft-com:office:office" xmlns:r="http://schemas.openxmlformats.org/officeDocument/2006/relationships" xmlns:m="http://schemas.openxmlformats.org/officeDocument/2006/math" xmlns:v="urn:schemas-microsoft-com:vml" xmlns:wp14="http://schemas.microsoft.com/office/word/2010/wordprocessingDrawing" xmlns:wp="http://schemas.openxmlformats.org/drawingml/2006/wordprocessingDrawing" xmlns:w10="urn:schemas-microsoft-com:office:word" xmlns:w="http://schemas.openxmlformats.org/wordprocessingml/2006/main" xmlns:w14="http://schemas.microsoft.com/office/word/2010/wordml" xmlns:wpg="http://schemas.microsoft.com/office/word/2010/wordprocessingGroup" xmlns:wpi="http://schemas.microsoft.com/office/word/2010/wordprocessingInk" xmlns:wne="http://schemas.microsoft.com/office/word/2006/wordml" xmlns:wps="http://schemas.microsoft.com/office/word/2010/wordprocessingShape" mc:Ignorable="w14 wp14">
+<w:document xmlns:wpc="http://schemas.microsoft.com/office/word/2010/wordprocessingCanvas" xmlns:mo="http://schemas.microsoft.com/office/mac/office/2008/main" xmlns:mc="http://schemas.openxmlformats.org/markup-compatibility/2006" xmlns:mv="urn:schemas-microsoft-com:mac:vml" xmlns:o="urn:schemas-microsoft-com:office:office" xmlns:r="http://schemas.openxmlformats.org/officeDocument/2006/relationships" xmlns:m="http://schemas.openxmlformats.org/officeDocument/2006/math" xmlns:v="urn:schemas-microsoft-com:vml" xmlns:wp14="http://schemas.microsoft.com/office/word/2010/wordprocessingDrawing" xmlns:wp="http://schemas.openxmlformats.org/drawingml/2006/wordprocessingDrawing" xmlns:w10="urn:schemas-microsoft-com:office:word" xmlns:w="http://schemas.openxmlformats.org/wordprocessingml/2006/main" xmlns:w14="http://schemas.microsoft.com/office/word/2010/wordml" xmlns:w15="http://schemas.microsoft.com/office/word/2012/wordml" xmlns:wpg="http://schemas.microsoft.com/office/word/2010/wordprocessingGroup" xmlns:wpi="http://schemas.microsoft.com/office/word/2010/wordprocessingInk" xmlns:wne="http://schemas.microsoft.com/office/word/2006/wordml" xmlns:wps="http://schemas.microsoft.com/office/word/2010/wordprocessingShape" mc:Ignorable="w14 w15 wp14">
   <w:body>
     <w:p>
       <w:pPr>
@@ -277,6 +277,92 @@
           <w:szCs w:val="22"/>
         </w:rPr>
         <w:t>)</w:t>
+      </w:r>
+    </w:p>
+    <w:p>
+      <w:pPr>
+        <w:rPr>
+          <w:rFonts w:ascii="Times New Roman" w:hAnsi="Times New Roman" w:cs="Times New Roman"/>
+        </w:rPr>
+      </w:pPr>
+      <w:r>
+        <w:rPr>
+          <w:rFonts w:ascii="Arial" w:hAnsi="Arial" w:cs="Arial"/>
+          <w:color w:val="000000"/>
+          <w:sz w:val="22"/>
+          <w:szCs w:val="22"/>
+        </w:rPr>
+        <w:t xml:space="preserve">If you get lost here is the official </w:t>
+      </w:r>
+      <w:hyperlink r:id="rId5" w:history="1">
+        <w:r>
+          <w:rPr>
+            <w:rFonts w:ascii="Arial" w:hAnsi="Arial" w:cs="Arial"/>
+            <w:color w:val="1155CC"/>
+            <w:sz w:val="22"/>
+            <w:szCs w:val="22"/>
+            <w:u w:val="single"/>
+          </w:rPr>
+          <w:t>link</w:t>
+        </w:r>
+      </w:hyperlink>
+      <w:r>
+        <w:rPr>
+          <w:rFonts w:ascii="Arial" w:hAnsi="Arial" w:cs="Arial"/>
+          <w:color w:val="000000"/>
+          <w:sz w:val="22"/>
+          <w:szCs w:val="22"/>
+        </w:rPr>
+        <w:t>.</w:t>
+      </w:r>
+    </w:p>
+    <w:p>
+      <w:pPr>
+        <w:rPr>
+          <w:rFonts w:ascii="Times New Roman" w:eastAsia="Times New Roman" w:hAnsi="Times New Roman" w:cs="Times New Roman"/>
+        </w:rPr>
+      </w:pPr>
+    </w:p>
+    <w:p>
+      <w:pPr>
+        <w:rPr>
+          <w:rFonts w:ascii="Times New Roman" w:hAnsi="Times New Roman" w:cs="Times New Roman"/>
+        </w:rPr>
+      </w:pPr>
+      <w:r>
+        <w:rPr>
+          <w:rFonts w:ascii="Arial" w:hAnsi="Arial" w:cs="Arial"/>
+          <w:i/>
+          <w:iCs/>
+          <w:color w:val="000000"/>
+          <w:sz w:val="22"/>
+          <w:szCs w:val="22"/>
+        </w:rPr>
+        <w:t>Internet Explorer:</w:t>
+      </w:r>
+    </w:p>
+    <w:p>
+      <w:pPr>
+        <w:numPr>
+          <w:ilvl w:val="0"/>
+          <w:numId w:val="2"/>
+        </w:numPr>
+        <w:textAlignment w:val="baseline"/>
+        <w:rPr>
+          <w:rFonts w:ascii="Arial" w:hAnsi="Arial" w:cs="Arial"/>
+          <w:color w:val="000000"/>
+          <w:sz w:val="22"/>
+          <w:szCs w:val="22"/>
+        </w:rPr>
+      </w:pPr>
+      <w:r>
+        <w:rPr>
+          <w:rFonts w:ascii="Arial" w:hAnsi="Arial" w:cs="Arial"/>
+          <w:color w:val="000000"/>
+          <w:sz w:val="22"/>
+          <w:szCs w:val="22"/>
+        </w:rPr>
+        <w:t>Press the F12 key on your keyboard</w:t>
       </w:r>
     </w:p>
     <w:p>
@@ -315,174 +401,6 @@
         </w:rPr>
         <w:t>.</w:t>
       </w:r>
-      <w:r>
-        <w:rPr>
-          <w:rFonts w:ascii="Arial" w:hAnsi="Arial" w:cs="Arial"/>
-          <w:color w:val="000000"/>
-          <w:sz w:val="22"/>
-          <w:szCs w:val="22"/>
-        </w:rPr>
-        <w:t xml:space="preserve"> </w:t>
-      </w:r>
-      <w:r>
-        <w:rPr>
-          <w:rFonts w:ascii="Arial" w:hAnsi="Arial" w:cs="Arial"/>
-          <w:color w:val="000000"/>
-          <w:sz w:val="20"/>
-          <w:szCs w:val="20"/>
-        </w:rPr>
-        <w:t>(</w:t>
-      </w:r>
-      <w:hyperlink r:id="rId7" w:history="1">
-        <w:r>
-          <w:rPr>
-            <w:rStyle w:val="Hyperlink"/>
-            <w:rFonts w:ascii="Arial" w:hAnsi="Arial" w:cs="Arial"/>
-            <w:sz w:val="20"/>
-            <w:szCs w:val="20"/>
-          </w:rPr>
-          <w:t>https://developer.apple.com/library/iad/documentation/AppleApplications/Conceptual/Safari_Developer_Guide/GettingStarted/GettingStarted.html</w:t>
-        </w:r>
-      </w:hyperlink>
-      <w:proofErr w:type="gramStart"/>
-      <w:r>
-        <w:rPr>
-          <w:rFonts w:ascii="Arial" w:hAnsi="Arial" w:cs="Arial"/>
-          <w:color w:val="000000"/>
-          <w:sz w:val="20"/>
-          <w:szCs w:val="20"/>
-        </w:rPr>
-        <w:t xml:space="preserve"> )</w:t>
-      </w:r>
-      <w:proofErr w:type="gramEnd"/>
-    </w:p>
-    <w:p>
-      <w:pPr>
-        <w:rPr>
-          <w:rFonts w:ascii="Times New Roman" w:eastAsia="Times New Roman" w:hAnsi="Times New Roman" w:cs="Times New Roman"/>
-        </w:rPr>
-      </w:pPr>
-    </w:p>
-    <w:p>
-      <w:pPr>
-        <w:rPr>
-          <w:rFonts w:ascii="Times New Roman" w:hAnsi="Times New Roman" w:cs="Times New Roman"/>
-        </w:rPr>
-      </w:pPr>
-      <w:r>
-        <w:rPr>
-          <w:rFonts w:ascii="Arial" w:hAnsi="Arial" w:cs="Arial"/>
-          <w:i/>
-          <w:iCs/>
-          <w:color w:val="000000"/>
-          <w:sz w:val="22"/>
-          <w:szCs w:val="22"/>
-        </w:rPr>
-        <w:t>Internet Explorer:</w:t>
-      </w:r>
-    </w:p>
-    <w:p>
-      <w:pPr>
-        <w:numPr>
-          <w:ilvl w:val="0"/>
-          <w:numId w:val="2"/>
-        </w:numPr>
-        <w:textAlignment w:val="baseline"/>
-        <w:rPr>
-          <w:rFonts w:ascii="Arial" w:hAnsi="Arial" w:cs="Arial"/>
-          <w:color w:val="000000"/>
-          <w:sz w:val="22"/>
-          <w:szCs w:val="22"/>
-        </w:rPr>
-      </w:pPr>
-      <w:r>
-        <w:rPr>
-          <w:rFonts w:ascii="Arial" w:hAnsi="Arial" w:cs="Arial"/>
-          <w:color w:val="000000"/>
-          <w:sz w:val="22"/>
-          <w:szCs w:val="22"/>
-        </w:rPr>
-        <w:t>Press the F12 key on your keyboard</w:t>
-      </w:r>
-    </w:p>
-    <w:p>
-      <w:pPr>
-        <w:rPr>
-          <w:rFonts w:ascii="Times New Roman" w:hAnsi="Times New Roman" w:cs="Times New Roman"/>
-        </w:rPr>
-      </w:pPr>
-      <w:r>
-        <w:rPr>
-          <w:rFonts w:ascii="Arial" w:hAnsi="Arial" w:cs="Arial"/>
-          <w:color w:val="000000"/>
-          <w:sz w:val="22"/>
-          <w:szCs w:val="22"/>
-        </w:rPr>
-        <w:t xml:space="preserve">If you get lost here is the official </w:t>
-      </w:r>
-      <w:hyperlink r:id="rId8" w:history="1">
-        <w:r>
-          <w:rPr>
-            <w:rFonts w:ascii="Arial" w:hAnsi="Arial" w:cs="Arial"/>
-            <w:color w:val="1155CC"/>
-            <w:sz w:val="22"/>
-            <w:szCs w:val="22"/>
-            <w:u w:val="single"/>
-          </w:rPr>
-          <w:t>link</w:t>
-        </w:r>
-      </w:hyperlink>
-      <w:r>
-        <w:rPr>
-          <w:rFonts w:ascii="Arial" w:hAnsi="Arial" w:cs="Arial"/>
-          <w:color w:val="000000"/>
-          <w:sz w:val="22"/>
-          <w:szCs w:val="22"/>
-        </w:rPr>
-        <w:t>.</w:t>
-      </w:r>
-      <w:r>
-        <w:rPr>
-          <w:rFonts w:ascii="Arial" w:hAnsi="Arial" w:cs="Arial"/>
-          <w:color w:val="000000"/>
-          <w:sz w:val="22"/>
-          <w:szCs w:val="22"/>
-        </w:rPr>
-        <w:t xml:space="preserve">  </w:t>
-      </w:r>
-      <w:r>
-        <w:rPr>
-          <w:rFonts w:ascii="Arial" w:hAnsi="Arial" w:cs="Arial"/>
-          <w:color w:val="000000"/>
-          <w:sz w:val="20"/>
-          <w:szCs w:val="20"/>
-        </w:rPr>
-        <w:t>(</w:t>
-      </w:r>
-      <w:hyperlink r:id="rId9" w:history="1">
-        <w:r>
-          <w:rPr>
-            <w:rStyle w:val="Hyperlink"/>
-            <w:rFonts w:ascii="Arial" w:hAnsi="Arial" w:cs="Arial"/>
-            <w:sz w:val="20"/>
-            <w:szCs w:val="20"/>
-          </w:rPr>
-          <w:t>https://msdn.microsoft.com/en-us/library/dd565628(v=vs.85).aspx</w:t>
-        </w:r>
-      </w:hyperlink>
-      <w:proofErr w:type="gramStart"/>
-      <w:r>
-        <w:rPr>
-          <w:rFonts w:ascii="Arial" w:hAnsi="Arial" w:cs="Arial"/>
-          <w:color w:val="000000"/>
-          <w:sz w:val="20"/>
-          <w:szCs w:val="20"/>
-        </w:rPr>
-        <w:t xml:space="preserve"> )</w:t>
-      </w:r>
-      <w:bookmarkStart w:id="0" w:name="_GoBack"/>
-      <w:bookmarkEnd w:id="0"/>
-      <w:proofErr w:type="gramEnd"/>
     </w:p>
     <w:p>
       <w:pPr>
@@ -535,6 +453,8 @@
           <w:szCs w:val="22"/>
         </w:rPr>
       </w:pPr>
+      <w:bookmarkStart w:id="0" w:name="_GoBack"/>
+      <w:bookmarkEnd w:id="0"/>
       <w:r>
         <w:rPr>
           <w:rFonts w:ascii="Arial" w:hAnsi="Arial" w:cs="Arial"/>
@@ -1010,7 +930,7 @@
         </w:rPr>
         <w:t xml:space="preserve">go to the site </w:t>
       </w:r>
-      <w:hyperlink r:id="rId10" w:history="1">
+      <w:hyperlink r:id="rId7" w:history="1">
         <w:r>
           <w:rPr>
             <w:rFonts w:ascii="Arial" w:hAnsi="Arial" w:cs="Arial"/>
@@ -1209,7 +1129,7 @@
 </file>
 
 <file path=word/numbering.xml><?xml version="1.0" encoding="utf-8"?>
-<w:numbering xmlns:wpc="http://schemas.microsoft.com/office/word/2010/wordprocessingCanvas" xmlns:mo="http://schemas.microsoft.com/office/mac/office/2008/main" xmlns:mc="http://schemas.openxmlformats.org/markup-compatibility/2006" xmlns:mv="urn:schemas-microsoft-com:mac:vml" xmlns:o="urn:schemas-microsoft-com:office:office" xmlns:r="http://schemas.openxmlformats.org/officeDocument/2006/relationships" xmlns:m="http://schemas.openxmlformats.org/officeDocument/2006/math" xmlns:v="urn:schemas-microsoft-com:vml" xmlns:wp14="http://schemas.microsoft.com/office/word/2010/wordprocessingDrawing" xmlns:wp="http://schemas.openxmlformats.org/drawingml/2006/wordprocessingDrawing" xmlns:w10="urn:schemas-microsoft-com:office:word" xmlns:w="http://schemas.openxmlformats.org/wordprocessingml/2006/main" xmlns:w14="http://schemas.microsoft.com/office/word/2010/wordml" xmlns:wpg="http://schemas.microsoft.com/office/word/2010/wordprocessingGroup" xmlns:wpi="http://schemas.microsoft.com/office/word/2010/wordprocessingInk" xmlns:wne="http://schemas.microsoft.com/office/word/2006/wordml" xmlns:wps="http://schemas.microsoft.com/office/word/2010/wordprocessingShape" mc:Ignorable="w14 wp14">
+<w:numbering xmlns:wpc="http://schemas.microsoft.com/office/word/2010/wordprocessingCanvas" xmlns:mo="http://schemas.microsoft.com/office/mac/office/2008/main" xmlns:mc="http://schemas.openxmlformats.org/markup-compatibility/2006" xmlns:mv="urn:schemas-microsoft-com:mac:vml" xmlns:o="urn:schemas-microsoft-com:office:office" xmlns:r="http://schemas.openxmlformats.org/officeDocument/2006/relationships" xmlns:m="http://schemas.openxmlformats.org/officeDocument/2006/math" xmlns:v="urn:schemas-microsoft-com:vml" xmlns:wp14="http://schemas.microsoft.com/office/word/2010/wordprocessingDrawing" xmlns:wp="http://schemas.openxmlformats.org/drawingml/2006/wordprocessingDrawing" xmlns:w10="urn:schemas-microsoft-com:office:word" xmlns:w="http://schemas.openxmlformats.org/wordprocessingml/2006/main" xmlns:w14="http://schemas.microsoft.com/office/word/2010/wordml" xmlns:w15="http://schemas.microsoft.com/office/word/2012/wordml" xmlns:wpg="http://schemas.microsoft.com/office/word/2010/wordprocessingGroup" xmlns:wpi="http://schemas.microsoft.com/office/word/2010/wordprocessingInk" xmlns:wne="http://schemas.microsoft.com/office/word/2006/wordml" xmlns:wps="http://schemas.microsoft.com/office/word/2010/wordprocessingShape" mc:Ignorable="w14 w15 wp14">
   <w:abstractNum w:abstractNumId="0">
     <w:nsid w:val="0B5E39C8"/>
     <w:multiLevelType w:val="multilevel"/>
@@ -1787,7 +1707,7 @@
 </file>
 
 <file path=word/styles.xml><?xml version="1.0" encoding="utf-8"?>
-<w:styles xmlns:mc="http://schemas.openxmlformats.org/markup-compatibility/2006" xmlns:r="http://schemas.openxmlformats.org/officeDocument/2006/relationships" xmlns:w="http://schemas.openxmlformats.org/wordprocessingml/2006/main" xmlns:w14="http://schemas.microsoft.com/office/word/2010/wordml" mc:Ignorable="w14">
+<w:styles xmlns:mc="http://schemas.openxmlformats.org/markup-compatibility/2006" xmlns:r="http://schemas.openxmlformats.org/officeDocument/2006/relationships" xmlns:w="http://schemas.openxmlformats.org/wordprocessingml/2006/main" xmlns:w14="http://schemas.microsoft.com/office/word/2010/wordml" xmlns:w15="http://schemas.microsoft.com/office/word/2012/wordml" mc:Ignorable="w14 w15">
   <w:docDefaults>
     <w:rPrDefault>
       <w:rPr>
@@ -1799,144 +1719,387 @@
     </w:rPrDefault>
     <w:pPrDefault/>
   </w:docDefaults>
-  <w:latentStyles w:defLockedState="0" w:defUIPriority="99" w:defSemiHidden="1" w:defUnhideWhenUsed="1" w:defQFormat="0" w:count="276">
-    <w:lsdException w:name="Normal" w:semiHidden="0" w:uiPriority="0" w:unhideWhenUsed="0" w:qFormat="1"/>
-    <w:lsdException w:name="heading 1" w:semiHidden="0" w:uiPriority="9" w:unhideWhenUsed="0" w:qFormat="1"/>
-    <w:lsdException w:name="heading 2" w:uiPriority="9" w:qFormat="1"/>
-    <w:lsdException w:name="heading 3" w:uiPriority="9" w:qFormat="1"/>
-    <w:lsdException w:name="heading 4" w:uiPriority="9" w:qFormat="1"/>
-    <w:lsdException w:name="heading 5" w:uiPriority="9" w:qFormat="1"/>
-    <w:lsdException w:name="heading 6" w:uiPriority="9" w:qFormat="1"/>
-    <w:lsdException w:name="heading 7" w:uiPriority="9" w:qFormat="1"/>
-    <w:lsdException w:name="heading 8" w:uiPriority="9" w:qFormat="1"/>
-    <w:lsdException w:name="heading 9" w:uiPriority="9" w:qFormat="1"/>
-    <w:lsdException w:name="toc 1" w:uiPriority="39"/>
-    <w:lsdException w:name="toc 2" w:uiPriority="39"/>
-    <w:lsdException w:name="toc 3" w:uiPriority="39"/>
-    <w:lsdException w:name="toc 4" w:uiPriority="39"/>
-    <w:lsdException w:name="toc 5" w:uiPriority="39"/>
-    <w:lsdException w:name="toc 6" w:uiPriority="39"/>
-    <w:lsdException w:name="toc 7" w:uiPriority="39"/>
-    <w:lsdException w:name="toc 8" w:uiPriority="39"/>
-    <w:lsdException w:name="toc 9" w:uiPriority="39"/>
-    <w:lsdException w:name="caption" w:uiPriority="35" w:qFormat="1"/>
-    <w:lsdException w:name="Title" w:semiHidden="0" w:uiPriority="10" w:unhideWhenUsed="0" w:qFormat="1"/>
-    <w:lsdException w:name="Default Paragraph Font" w:uiPriority="1"/>
-    <w:lsdException w:name="Subtitle" w:semiHidden="0" w:uiPriority="11" w:unhideWhenUsed="0" w:qFormat="1"/>
-    <w:lsdException w:name="Strong" w:semiHidden="0" w:uiPriority="22" w:unhideWhenUsed="0" w:qFormat="1"/>
-    <w:lsdException w:name="Emphasis" w:semiHidden="0" w:uiPriority="20" w:unhideWhenUsed="0" w:qFormat="1"/>
-    <w:lsdException w:name="Table Grid" w:semiHidden="0" w:uiPriority="39" w:unhideWhenUsed="0"/>
-    <w:lsdException w:name="Placeholder Text" w:unhideWhenUsed="0"/>
-    <w:lsdException w:name="No Spacing" w:semiHidden="0" w:uiPriority="1" w:unhideWhenUsed="0" w:qFormat="1"/>
-    <w:lsdException w:name="Light Shading" w:semiHidden="0" w:uiPriority="60" w:unhideWhenUsed="0"/>
-    <w:lsdException w:name="Light List" w:semiHidden="0" w:uiPriority="61" w:unhideWhenUsed="0"/>
-    <w:lsdException w:name="Light Grid" w:semiHidden="0" w:uiPriority="62" w:unhideWhenUsed="0"/>
-    <w:lsdException w:name="Medium Shading 1" w:semiHidden="0" w:uiPriority="63" w:unhideWhenUsed="0"/>
-    <w:lsdException w:name="Medium Shading 2" w:semiHidden="0" w:uiPriority="64" w:unhideWhenUsed="0"/>
-    <w:lsdException w:name="Medium List 1" w:semiHidden="0" w:uiPriority="65" w:unhideWhenUsed="0"/>
-    <w:lsdException w:name="Medium List 2" w:semiHidden="0" w:uiPriority="66" w:unhideWhenUsed="0"/>
-    <w:lsdException w:name="Medium Grid 1" w:semiHidden="0" w:uiPriority="67" w:unhideWhenUsed="0"/>
-    <w:lsdException w:name="Medium Grid 2" w:semiHidden="0" w:uiPriority="68" w:unhideWhenUsed="0"/>
-    <w:lsdException w:name="Medium Grid 3" w:semiHidden="0" w:uiPriority="69" w:unhideWhenUsed="0"/>
-    <w:lsdException w:name="Dark List" w:semiHidden="0" w:uiPriority="70" w:unhideWhenUsed="0"/>
-    <w:lsdException w:name="Colorful Shading" w:semiHidden="0" w:uiPriority="71" w:unhideWhenUsed="0"/>
-    <w:lsdException w:name="Colorful List" w:semiHidden="0" w:uiPriority="72" w:unhideWhenUsed="0"/>
-    <w:lsdException w:name="Colorful Grid" w:semiHidden="0" w:uiPriority="73" w:unhideWhenUsed="0"/>
-    <w:lsdException w:name="Light Shading Accent 1" w:semiHidden="0" w:uiPriority="60" w:unhideWhenUsed="0"/>
-    <w:lsdException w:name="Light List Accent 1" w:semiHidden="0" w:uiPriority="61" w:unhideWhenUsed="0"/>
-    <w:lsdException w:name="Light Grid Accent 1" w:semiHidden="0" w:uiPriority="62" w:unhideWhenUsed="0"/>
-    <w:lsdException w:name="Medium Shading 1 Accent 1" w:semiHidden="0" w:uiPriority="63" w:unhideWhenUsed="0"/>
-    <w:lsdException w:name="Medium Shading 2 Accent 1" w:semiHidden="0" w:uiPriority="64" w:unhideWhenUsed="0"/>
-    <w:lsdException w:name="Medium List 1 Accent 1" w:semiHidden="0" w:uiPriority="65" w:unhideWhenUsed="0"/>
-    <w:lsdException w:name="Revision" w:unhideWhenUsed="0"/>
-    <w:lsdException w:name="List Paragraph" w:semiHidden="0" w:uiPriority="34" w:unhideWhenUsed="0" w:qFormat="1"/>
-    <w:lsdException w:name="Quote" w:semiHidden="0" w:uiPriority="29" w:unhideWhenUsed="0" w:qFormat="1"/>
-    <w:lsdException w:name="Intense Quote" w:semiHidden="0" w:uiPriority="30" w:unhideWhenUsed="0" w:qFormat="1"/>
-    <w:lsdException w:name="Medium List 2 Accent 1" w:semiHidden="0" w:uiPriority="66" w:unhideWhenUsed="0"/>
-    <w:lsdException w:name="Medium Grid 1 Accent 1" w:semiHidden="0" w:uiPriority="67" w:unhideWhenUsed="0"/>
-    <w:lsdException w:name="Medium Grid 2 Accent 1" w:semiHidden="0" w:uiPriority="68" w:unhideWhenUsed="0"/>
-    <w:lsdException w:name="Medium Grid 3 Accent 1" w:semiHidden="0" w:uiPriority="69" w:unhideWhenUsed="0"/>
-    <w:lsdException w:name="Dark List Accent 1" w:semiHidden="0" w:uiPriority="70" w:unhideWhenUsed="0"/>
-    <w:lsdException w:name="Colorful Shading Accent 1" w:semiHidden="0" w:uiPriority="71" w:unhideWhenUsed="0"/>
-    <w:lsdException w:name="Colorful List Accent 1" w:semiHidden="0" w:uiPriority="72" w:unhideWhenUsed="0"/>
-    <w:lsdException w:name="Colorful Grid Accent 1" w:semiHidden="0" w:uiPriority="73" w:unhideWhenUsed="0"/>
-    <w:lsdException w:name="Light Shading Accent 2" w:semiHidden="0" w:uiPriority="60" w:unhideWhenUsed="0"/>
-    <w:lsdException w:name="Light List Accent 2" w:semiHidden="0" w:uiPriority="61" w:unhideWhenUsed="0"/>
-    <w:lsdException w:name="Light Grid Accent 2" w:semiHidden="0" w:uiPriority="62" w:unhideWhenUsed="0"/>
-    <w:lsdException w:name="Medium Shading 1 Accent 2" w:semiHidden="0" w:uiPriority="63" w:unhideWhenUsed="0"/>
-    <w:lsdException w:name="Medium Shading 2 Accent 2" w:semiHidden="0" w:uiPriority="64" w:unhideWhenUsed="0"/>
-    <w:lsdException w:name="Medium List 1 Accent 2" w:semiHidden="0" w:uiPriority="65" w:unhideWhenUsed="0"/>
-    <w:lsdException w:name="Medium List 2 Accent 2" w:semiHidden="0" w:uiPriority="66" w:unhideWhenUsed="0"/>
-    <w:lsdException w:name="Medium Grid 1 Accent 2" w:semiHidden="0" w:uiPriority="67" w:unhideWhenUsed="0"/>
-    <w:lsdException w:name="Medium Grid 2 Accent 2" w:semiHidden="0" w:uiPriority="68" w:unhideWhenUsed="0"/>
-    <w:lsdException w:name="Medium Grid 3 Accent 2" w:semiHidden="0" w:uiPriority="69" w:unhideWhenUsed="0"/>
-    <w:lsdException w:name="Dark List Accent 2" w:semiHidden="0" w:uiPriority="70" w:unhideWhenUsed="0"/>
-    <w:lsdException w:name="Colorful Shading Accent 2" w:semiHidden="0" w:uiPriority="71" w:unhideWhenUsed="0"/>
-    <w:lsdException w:name="Colorful List Accent 2" w:semiHidden="0" w:uiPriority="72" w:unhideWhenUsed="0"/>
-    <w:lsdException w:name="Colorful Grid Accent 2" w:semiHidden="0" w:uiPriority="73" w:unhideWhenUsed="0"/>
-    <w:lsdException w:name="Light Shading Accent 3" w:semiHidden="0" w:uiPriority="60" w:unhideWhenUsed="0"/>
-    <w:lsdException w:name="Light List Accent 3" w:semiHidden="0" w:uiPriority="61" w:unhideWhenUsed="0"/>
-    <w:lsdException w:name="Light Grid Accent 3" w:semiHidden="0" w:uiPriority="62" w:unhideWhenUsed="0"/>
-    <w:lsdException w:name="Medium Shading 1 Accent 3" w:semiHidden="0" w:uiPriority="63" w:unhideWhenUsed="0"/>
-    <w:lsdException w:name="Medium Shading 2 Accent 3" w:semiHidden="0" w:uiPriority="64" w:unhideWhenUsed="0"/>
-    <w:lsdException w:name="Medium List 1 Accent 3" w:semiHidden="0" w:uiPriority="65" w:unhideWhenUsed="0"/>
-    <w:lsdException w:name="Medium List 2 Accent 3" w:semiHidden="0" w:uiPriority="66" w:unhideWhenUsed="0"/>
-    <w:lsdException w:name="Medium Grid 1 Accent 3" w:semiHidden="0" w:uiPriority="67" w:unhideWhenUsed="0"/>
-    <w:lsdException w:name="Medium Grid 2 Accent 3" w:semiHidden="0" w:uiPriority="68" w:unhideWhenUsed="0"/>
-    <w:lsdException w:name="Medium Grid 3 Accent 3" w:semiHidden="0" w:uiPriority="69" w:unhideWhenUsed="0"/>
-    <w:lsdException w:name="Dark List Accent 3" w:semiHidden="0" w:uiPriority="70" w:unhideWhenUsed="0"/>
-    <w:lsdException w:name="Colorful Shading Accent 3" w:semiHidden="0" w:uiPriority="71" w:unhideWhenUsed="0"/>
-    <w:lsdException w:name="Colorful List Accent 3" w:semiHidden="0" w:uiPriority="72" w:unhideWhenUsed="0"/>
-    <w:lsdException w:name="Colorful Grid Accent 3" w:semiHidden="0" w:uiPriority="73" w:unhideWhenUsed="0"/>
-    <w:lsdException w:name="Light Shading Accent 4" w:semiHidden="0" w:uiPriority="60" w:unhideWhenUsed="0"/>
-    <w:lsdException w:name="Light List Accent 4" w:semiHidden="0" w:uiPriority="61" w:unhideWhenUsed="0"/>
-    <w:lsdException w:name="Light Grid Accent 4" w:semiHidden="0" w:uiPriority="62" w:unhideWhenUsed="0"/>
-    <w:lsdException w:name="Medium Shading 1 Accent 4" w:semiHidden="0" w:uiPriority="63" w:unhideWhenUsed="0"/>
-    <w:lsdException w:name="Medium Shading 2 Accent 4" w:semiHidden="0" w:uiPriority="64" w:unhideWhenUsed="0"/>
-    <w:lsdException w:name="Medium List 1 Accent 4" w:semiHidden="0" w:uiPriority="65" w:unhideWhenUsed="0"/>
-    <w:lsdException w:name="Medium List 2 Accent 4" w:semiHidden="0" w:uiPriority="66" w:unhideWhenUsed="0"/>
-    <w:lsdException w:name="Medium Grid 1 Accent 4" w:semiHidden="0" w:uiPriority="67" w:unhideWhenUsed="0"/>
-    <w:lsdException w:name="Medium Grid 2 Accent 4" w:semiHidden="0" w:uiPriority="68" w:unhideWhenUsed="0"/>
-    <w:lsdException w:name="Medium Grid 3 Accent 4" w:semiHidden="0" w:uiPriority="69" w:unhideWhenUsed="0"/>
-    <w:lsdException w:name="Dark List Accent 4" w:semiHidden="0" w:uiPriority="70" w:unhideWhenUsed="0"/>
-    <w:lsdException w:name="Colorful Shading Accent 4" w:semiHidden="0" w:uiPriority="71" w:unhideWhenUsed="0"/>
-    <w:lsdException w:name="Colorful List Accent 4" w:semiHidden="0" w:uiPriority="72" w:unhideWhenUsed="0"/>
-    <w:lsdException w:name="Colorful Grid Accent 4" w:semiHidden="0" w:uiPriority="73" w:unhideWhenUsed="0"/>
-    <w:lsdException w:name="Light Shading Accent 5" w:semiHidden="0" w:uiPriority="60" w:unhideWhenUsed="0"/>
-    <w:lsdException w:name="Light List Accent 5" w:semiHidden="0" w:uiPriority="61" w:unhideWhenUsed="0"/>
-    <w:lsdException w:name="Light Grid Accent 5" w:semiHidden="0" w:uiPriority="62" w:unhideWhenUsed="0"/>
-    <w:lsdException w:name="Medium Shading 1 Accent 5" w:semiHidden="0" w:uiPriority="63" w:unhideWhenUsed="0"/>
-    <w:lsdException w:name="Medium Shading 2 Accent 5" w:semiHidden="0" w:uiPriority="64" w:unhideWhenUsed="0"/>
-    <w:lsdException w:name="Medium List 1 Accent 5" w:semiHidden="0" w:uiPriority="65" w:unhideWhenUsed="0"/>
-    <w:lsdException w:name="Medium List 2 Accent 5" w:semiHidden="0" w:uiPriority="66" w:unhideWhenUsed="0"/>
-    <w:lsdException w:name="Medium Grid 1 Accent 5" w:semiHidden="0" w:uiPriority="67" w:unhideWhenUsed="0"/>
-    <w:lsdException w:name="Medium Grid 2 Accent 5" w:semiHidden="0" w:uiPriority="68" w:unhideWhenUsed="0"/>
-    <w:lsdException w:name="Medium Grid 3 Accent 5" w:semiHidden="0" w:uiPriority="69" w:unhideWhenUsed="0"/>
-    <w:lsdException w:name="Dark List Accent 5" w:semiHidden="0" w:uiPriority="70" w:unhideWhenUsed="0"/>
-    <w:lsdException w:name="Colorful Shading Accent 5" w:semiHidden="0" w:uiPriority="71" w:unhideWhenUsed="0"/>
-    <w:lsdException w:name="Colorful List Accent 5" w:semiHidden="0" w:uiPriority="72" w:unhideWhenUsed="0"/>
-    <w:lsdException w:name="Colorful Grid Accent 5" w:semiHidden="0" w:uiPriority="73" w:unhideWhenUsed="0"/>
-    <w:lsdException w:name="Light Shading Accent 6" w:semiHidden="0" w:uiPriority="60" w:unhideWhenUsed="0"/>
-    <w:lsdException w:name="Light List Accent 6" w:semiHidden="0" w:uiPriority="61" w:unhideWhenUsed="0"/>
-    <w:lsdException w:name="Light Grid Accent 6" w:semiHidden="0" w:uiPriority="62" w:unhideWhenUsed="0"/>
-    <w:lsdException w:name="Medium Shading 1 Accent 6" w:semiHidden="0" w:uiPriority="63" w:unhideWhenUsed="0"/>
-    <w:lsdException w:name="Medium Shading 2 Accent 6" w:semiHidden="0" w:uiPriority="64" w:unhideWhenUsed="0"/>
-    <w:lsdException w:name="Medium List 1 Accent 6" w:semiHidden="0" w:uiPriority="65" w:unhideWhenUsed="0"/>
-    <w:lsdException w:name="Medium List 2 Accent 6" w:semiHidden="0" w:uiPriority="66" w:unhideWhenUsed="0"/>
-    <w:lsdException w:name="Medium Grid 1 Accent 6" w:semiHidden="0" w:uiPriority="67" w:unhideWhenUsed="0"/>
-    <w:lsdException w:name="Medium Grid 2 Accent 6" w:semiHidden="0" w:uiPriority="68" w:unhideWhenUsed="0"/>
-    <w:lsdException w:name="Medium Grid 3 Accent 6" w:semiHidden="0" w:uiPriority="69" w:unhideWhenUsed="0"/>
-    <w:lsdException w:name="Dark List Accent 6" w:semiHidden="0" w:uiPriority="70" w:unhideWhenUsed="0"/>
-    <w:lsdException w:name="Colorful Shading Accent 6" w:semiHidden="0" w:uiPriority="71" w:unhideWhenUsed="0"/>
-    <w:lsdException w:name="Colorful List Accent 6" w:semiHidden="0" w:uiPriority="72" w:unhideWhenUsed="0"/>
-    <w:lsdException w:name="Colorful Grid Accent 6" w:semiHidden="0" w:uiPriority="73" w:unhideWhenUsed="0"/>
-    <w:lsdException w:name="Subtle Emphasis" w:semiHidden="0" w:uiPriority="19" w:unhideWhenUsed="0" w:qFormat="1"/>
-    <w:lsdException w:name="Intense Emphasis" w:semiHidden="0" w:uiPriority="21" w:unhideWhenUsed="0" w:qFormat="1"/>
-    <w:lsdException w:name="Subtle Reference" w:semiHidden="0" w:uiPriority="31" w:unhideWhenUsed="0" w:qFormat="1"/>
-    <w:lsdException w:name="Intense Reference" w:semiHidden="0" w:uiPriority="32" w:unhideWhenUsed="0" w:qFormat="1"/>
-    <w:lsdException w:name="Book Title" w:semiHidden="0" w:uiPriority="33" w:unhideWhenUsed="0" w:qFormat="1"/>
-    <w:lsdException w:name="Bibliography" w:uiPriority="37"/>
-    <w:lsdException w:name="TOC Heading" w:uiPriority="39" w:qFormat="1"/>
+  <w:latentStyles w:defLockedState="0" w:defUIPriority="99" w:defSemiHidden="0" w:defUnhideWhenUsed="0" w:defQFormat="0" w:count="380">
+    <w:lsdException w:name="Normal" w:uiPriority="0" w:qFormat="1"/>
+    <w:lsdException w:name="heading 1" w:uiPriority="9" w:qFormat="1"/>
+    <w:lsdException w:name="heading 2" w:semiHidden="1" w:uiPriority="9" w:unhideWhenUsed="1" w:qFormat="1"/>
+    <w:lsdException w:name="heading 3" w:semiHidden="1" w:uiPriority="9" w:unhideWhenUsed="1" w:qFormat="1"/>
+    <w:lsdException w:name="heading 4" w:semiHidden="1" w:uiPriority="9" w:unhideWhenUsed="1" w:qFormat="1"/>
+    <w:lsdException w:name="heading 5" w:semiHidden="1" w:uiPriority="9" w:unhideWhenUsed="1" w:qFormat="1"/>
+    <w:lsdException w:name="heading 6" w:semiHidden="1" w:uiPriority="9" w:unhideWhenUsed="1" w:qFormat="1"/>
+    <w:lsdException w:name="heading 7" w:semiHidden="1" w:uiPriority="9" w:unhideWhenUsed="1" w:qFormat="1"/>
+    <w:lsdException w:name="heading 8" w:semiHidden="1" w:uiPriority="9" w:unhideWhenUsed="1" w:qFormat="1"/>
+    <w:lsdException w:name="heading 9" w:semiHidden="1" w:uiPriority="9" w:unhideWhenUsed="1" w:qFormat="1"/>
+    <w:lsdException w:name="index 1" w:semiHidden="1" w:unhideWhenUsed="1"/>
+    <w:lsdException w:name="index 2" w:semiHidden="1" w:unhideWhenUsed="1"/>
+    <w:lsdException w:name="index 3" w:semiHidden="1" w:unhideWhenUsed="1"/>
+    <w:lsdException w:name="index 4" w:semiHidden="1" w:unhideWhenUsed="1"/>
+    <w:lsdException w:name="index 5" w:semiHidden="1" w:unhideWhenUsed="1"/>
+    <w:lsdException w:name="index 6" w:semiHidden="1" w:unhideWhenUsed="1"/>
+    <w:lsdException w:name="index 7" w:semiHidden="1" w:unhideWhenUsed="1"/>
+    <w:lsdException w:name="index 8" w:semiHidden="1" w:unhideWhenUsed="1"/>
+    <w:lsdException w:name="index 9" w:semiHidden="1" w:unhideWhenUsed="1"/>
+    <w:lsdException w:name="toc 1" w:semiHidden="1" w:uiPriority="39" w:unhideWhenUsed="1"/>
+    <w:lsdException w:name="toc 2" w:semiHidden="1" w:uiPriority="39" w:unhideWhenUsed="1"/>
+    <w:lsdException w:name="toc 3" w:semiHidden="1" w:uiPriority="39" w:unhideWhenUsed="1"/>
+    <w:lsdException w:name="toc 4" w:semiHidden="1" w:uiPriority="39" w:unhideWhenUsed="1"/>
+    <w:lsdException w:name="toc 5" w:semiHidden="1" w:uiPriority="39" w:unhideWhenUsed="1"/>
+    <w:lsdException w:name="toc 6" w:semiHidden="1" w:uiPriority="39" w:unhideWhenUsed="1"/>
+    <w:lsdException w:name="toc 7" w:semiHidden="1" w:uiPriority="39" w:unhideWhenUsed="1"/>
+    <w:lsdException w:name="toc 8" w:semiHidden="1" w:uiPriority="39" w:unhideWhenUsed="1"/>
+    <w:lsdException w:name="toc 9" w:semiHidden="1" w:uiPriority="39" w:unhideWhenUsed="1"/>
+    <w:lsdException w:name="Normal Indent" w:semiHidden="1" w:unhideWhenUsed="1"/>
+    <w:lsdException w:name="footnote text" w:semiHidden="1" w:unhideWhenUsed="1"/>
+    <w:lsdException w:name="annotation text" w:semiHidden="1" w:unhideWhenUsed="1"/>
+    <w:lsdException w:name="header" w:semiHidden="1" w:unhideWhenUsed="1"/>
+    <w:lsdException w:name="footer" w:semiHidden="1" w:unhideWhenUsed="1"/>
+    <w:lsdException w:name="index heading" w:semiHidden="1" w:unhideWhenUsed="1"/>
+    <w:lsdException w:name="caption" w:semiHidden="1" w:uiPriority="35" w:unhideWhenUsed="1" w:qFormat="1"/>
+    <w:lsdException w:name="table of figures" w:semiHidden="1" w:unhideWhenUsed="1"/>
+    <w:lsdException w:name="envelope address" w:semiHidden="1" w:unhideWhenUsed="1"/>
+    <w:lsdException w:name="envelope return" w:semiHidden="1" w:unhideWhenUsed="1"/>
+    <w:lsdException w:name="footnote reference" w:semiHidden="1" w:unhideWhenUsed="1"/>
+    <w:lsdException w:name="annotation reference" w:semiHidden="1" w:unhideWhenUsed="1"/>
+    <w:lsdException w:name="line number" w:semiHidden="1" w:unhideWhenUsed="1"/>
+    <w:lsdException w:name="page number" w:semiHidden="1" w:unhideWhenUsed="1"/>
+    <w:lsdException w:name="endnote reference" w:semiHidden="1" w:unhideWhenUsed="1"/>
+    <w:lsdException w:name="endnote text" w:semiHidden="1" w:unhideWhenUsed="1"/>
+    <w:lsdException w:name="table of authorities" w:semiHidden="1" w:unhideWhenUsed="1"/>
+    <w:lsdException w:name="macro" w:semiHidden="1" w:unhideWhenUsed="1"/>
+    <w:lsdException w:name="toa heading" w:semiHidden="1" w:unhideWhenUsed="1"/>
+    <w:lsdException w:name="List" w:semiHidden="1" w:unhideWhenUsed="1"/>
+    <w:lsdException w:name="List Bullet" w:semiHidden="1" w:unhideWhenUsed="1"/>
+    <w:lsdException w:name="List Number" w:semiHidden="1" w:unhideWhenUsed="1"/>
+    <w:lsdException w:name="List 2" w:semiHidden="1" w:unhideWhenUsed="1"/>
+    <w:lsdException w:name="List 3" w:semiHidden="1" w:unhideWhenUsed="1"/>
+    <w:lsdException w:name="List 4" w:semiHidden="1" w:unhideWhenUsed="1"/>
+    <w:lsdException w:name="List 5" w:semiHidden="1" w:unhideWhenUsed="1"/>
+    <w:lsdException w:name="List Bullet 2" w:semiHidden="1" w:unhideWhenUsed="1"/>
+    <w:lsdException w:name="List Bullet 3" w:semiHidden="1" w:unhideWhenUsed="1"/>
+    <w:lsdException w:name="List Bullet 4" w:semiHidden="1" w:unhideWhenUsed="1"/>
+    <w:lsdException w:name="List Bullet 5" w:semiHidden="1" w:unhideWhenUsed="1"/>
+    <w:lsdException w:name="List Number 2" w:semiHidden="1" w:unhideWhenUsed="1"/>
+    <w:lsdException w:name="List Number 3" w:semiHidden="1" w:unhideWhenUsed="1"/>
+    <w:lsdException w:name="List Number 4" w:semiHidden="1" w:unhideWhenUsed="1"/>
+    <w:lsdException w:name="List Number 5" w:semiHidden="1" w:unhideWhenUsed="1"/>
+    <w:lsdException w:name="Title" w:uiPriority="10" w:qFormat="1"/>
+    <w:lsdException w:name="Closing" w:semiHidden="1" w:unhideWhenUsed="1"/>
+    <w:lsdException w:name="Signature" w:semiHidden="1" w:unhideWhenUsed="1"/>
+    <w:lsdException w:name="Default Paragraph Font" w:semiHidden="1" w:uiPriority="1" w:unhideWhenUsed="1"/>
+    <w:lsdException w:name="Body Text" w:semiHidden="1" w:unhideWhenUsed="1"/>
+    <w:lsdException w:name="Body Text Indent" w:semiHidden="1" w:unhideWhenUsed="1"/>
+    <w:lsdException w:name="List Continue" w:semiHidden="1" w:unhideWhenUsed="1"/>
+    <w:lsdException w:name="List Continue 2" w:semiHidden="1" w:unhideWhenUsed="1"/>
+    <w:lsdException w:name="List Continue 3" w:semiHidden="1" w:unhideWhenUsed="1"/>
+    <w:lsdException w:name="List Continue 4" w:semiHidden="1" w:unhideWhenUsed="1"/>
+    <w:lsdException w:name="List Continue 5" w:semiHidden="1" w:unhideWhenUsed="1"/>
+    <w:lsdException w:name="Message Header" w:semiHidden="1" w:unhideWhenUsed="1"/>
+    <w:lsdException w:name="Subtitle" w:uiPriority="11" w:qFormat="1"/>
+    <w:lsdException w:name="Salutation" w:semiHidden="1" w:unhideWhenUsed="1"/>
+    <w:lsdException w:name="Date" w:semiHidden="1" w:unhideWhenUsed="1"/>
+    <w:lsdException w:name="Body Text First Indent" w:semiHidden="1" w:unhideWhenUsed="1"/>
+    <w:lsdException w:name="Body Text First Indent 2" w:semiHidden="1" w:unhideWhenUsed="1"/>
+    <w:lsdException w:name="Note Heading" w:semiHidden="1" w:unhideWhenUsed="1"/>
+    <w:lsdException w:name="Body Text 2" w:semiHidden="1" w:unhideWhenUsed="1"/>
+    <w:lsdException w:name="Body Text 3" w:semiHidden="1" w:unhideWhenUsed="1"/>
+    <w:lsdException w:name="Body Text Indent 2" w:semiHidden="1" w:unhideWhenUsed="1"/>
+    <w:lsdException w:name="Body Text Indent 3" w:semiHidden="1" w:unhideWhenUsed="1"/>
+    <w:lsdException w:name="Block Text" w:semiHidden="1" w:unhideWhenUsed="1"/>
+    <w:lsdException w:name="Hyperlink" w:semiHidden="1" w:unhideWhenUsed="1"/>
+    <w:lsdException w:name="FollowedHyperlink" w:semiHidden="1" w:unhideWhenUsed="1"/>
+    <w:lsdException w:name="Strong" w:uiPriority="22" w:qFormat="1"/>
+    <w:lsdException w:name="Emphasis" w:uiPriority="20" w:qFormat="1"/>
+    <w:lsdException w:name="Document Map" w:semiHidden="1" w:unhideWhenUsed="1"/>
+    <w:lsdException w:name="Plain Text" w:semiHidden="1" w:unhideWhenUsed="1"/>
+    <w:lsdException w:name="E-mail Signature" w:semiHidden="1" w:unhideWhenUsed="1"/>
+    <w:lsdException w:name="HTML Top of Form" w:semiHidden="1" w:unhideWhenUsed="1"/>
+    <w:lsdException w:name="HTML Bottom of Form" w:semiHidden="1" w:unhideWhenUsed="1"/>
+    <w:lsdException w:name="Normal (Web)" w:semiHidden="1" w:unhideWhenUsed="1"/>
+    <w:lsdException w:name="HTML Acronym" w:semiHidden="1" w:unhideWhenUsed="1"/>
+    <w:lsdException w:name="HTML Address" w:semiHidden="1" w:unhideWhenUsed="1"/>
+    <w:lsdException w:name="HTML Cite" w:semiHidden="1" w:unhideWhenUsed="1"/>
+    <w:lsdException w:name="HTML Code" w:semiHidden="1" w:unhideWhenUsed="1"/>
+    <w:lsdException w:name="HTML Definition" w:semiHidden="1" w:unhideWhenUsed="1"/>
+    <w:lsdException w:name="HTML Keyboard" w:semiHidden="1" w:unhideWhenUsed="1"/>
+    <w:lsdException w:name="HTML Preformatted" w:semiHidden="1" w:unhideWhenUsed="1"/>
+    <w:lsdException w:name="HTML Sample" w:semiHidden="1" w:unhideWhenUsed="1"/>
+    <w:lsdException w:name="HTML Typewriter" w:semiHidden="1" w:unhideWhenUsed="1"/>
+    <w:lsdException w:name="HTML Variable" w:semiHidden="1" w:unhideWhenUsed="1"/>
+    <w:lsdException w:name="Normal Table" w:semiHidden="1" w:unhideWhenUsed="1"/>
+    <w:lsdException w:name="annotation subject" w:semiHidden="1" w:unhideWhenUsed="1"/>
+    <w:lsdException w:name="No List" w:semiHidden="1" w:unhideWhenUsed="1"/>
+    <w:lsdException w:name="Outline List 1" w:semiHidden="1" w:unhideWhenUsed="1"/>
+    <w:lsdException w:name="Outline List 2" w:semiHidden="1" w:unhideWhenUsed="1"/>
+    <w:lsdException w:name="Outline List 3" w:semiHidden="1" w:unhideWhenUsed="1"/>
+    <w:lsdException w:name="Table Simple 1" w:semiHidden="1" w:unhideWhenUsed="1"/>
+    <w:lsdException w:name="Table Simple 2" w:semiHidden="1" w:unhideWhenUsed="1"/>
+    <w:lsdException w:name="Table Simple 3" w:semiHidden="1" w:unhideWhenUsed="1"/>
+    <w:lsdException w:name="Table Classic 1" w:semiHidden="1" w:unhideWhenUsed="1"/>
+    <w:lsdException w:name="Table Classic 2" w:semiHidden="1" w:unhideWhenUsed="1"/>
+    <w:lsdException w:name="Table Classic 3" w:semiHidden="1" w:unhideWhenUsed="1"/>
+    <w:lsdException w:name="Table Classic 4" w:semiHidden="1" w:unhideWhenUsed="1"/>
+    <w:lsdException w:name="Table Colorful 1" w:semiHidden="1" w:unhideWhenUsed="1"/>
+    <w:lsdException w:name="Table Colorful 2" w:semiHidden="1" w:unhideWhenUsed="1"/>
+    <w:lsdException w:name="Table Colorful 3" w:semiHidden="1" w:unhideWhenUsed="1"/>
+    <w:lsdException w:name="Table Columns 1" w:semiHidden="1" w:unhideWhenUsed="1"/>
+    <w:lsdException w:name="Table Columns 2" w:semiHidden="1" w:unhideWhenUsed="1"/>
+    <w:lsdException w:name="Table Columns 3" w:semiHidden="1" w:unhideWhenUsed="1"/>
+    <w:lsdException w:name="Table Columns 4" w:semiHidden="1" w:unhideWhenUsed="1"/>
+    <w:lsdException w:name="Table Columns 5" w:semiHidden="1" w:unhideWhenUsed="1"/>
+    <w:lsdException w:name="Table Grid 1" w:semiHidden="1" w:unhideWhenUsed="1"/>
+    <w:lsdException w:name="Table Grid 2" w:semiHidden="1" w:unhideWhenUsed="1"/>
+    <w:lsdException w:name="Table Grid 3" w:semiHidden="1" w:unhideWhenUsed="1"/>
+    <w:lsdException w:name="Table Grid 4" w:semiHidden="1" w:unhideWhenUsed="1"/>
+    <w:lsdException w:name="Table Grid 5" w:semiHidden="1" w:unhideWhenUsed="1"/>
+    <w:lsdException w:name="Table Grid 6" w:semiHidden="1" w:unhideWhenUsed="1"/>
+    <w:lsdException w:name="Table Grid 7" w:semiHidden="1" w:unhideWhenUsed="1"/>
+    <w:lsdException w:name="Table Grid 8" w:semiHidden="1" w:unhideWhenUsed="1"/>
+    <w:lsdException w:name="Table List 1" w:semiHidden="1" w:unhideWhenUsed="1"/>
+    <w:lsdException w:name="Table List 2" w:semiHidden="1" w:unhideWhenUsed="1"/>
+    <w:lsdException w:name="Table List 3" w:semiHidden="1" w:unhideWhenUsed="1"/>
+    <w:lsdException w:name="Table List 4" w:semiHidden="1" w:unhideWhenUsed="1"/>
+    <w:lsdException w:name="Table List 5" w:semiHidden="1" w:unhideWhenUsed="1"/>
+    <w:lsdException w:name="Table List 6" w:semiHidden="1" w:unhideWhenUsed="1"/>
+    <w:lsdException w:name="Table List 7" w:semiHidden="1" w:unhideWhenUsed="1"/>
+    <w:lsdException w:name="Table List 8" w:semiHidden="1" w:unhideWhenUsed="1"/>
+    <w:lsdException w:name="Table 3D effects 1" w:semiHidden="1" w:unhideWhenUsed="1"/>
+    <w:lsdException w:name="Table 3D effects 2" w:semiHidden="1" w:unhideWhenUsed="1"/>
+    <w:lsdException w:name="Table 3D effects 3" w:semiHidden="1" w:unhideWhenUsed="1"/>
+    <w:lsdException w:name="Table Contemporary" w:semiHidden="1" w:unhideWhenUsed="1"/>
+    <w:lsdException w:name="Table Elegant" w:semiHidden="1" w:unhideWhenUsed="1"/>
+    <w:lsdException w:name="Table Professional" w:semiHidden="1" w:unhideWhenUsed="1"/>
+    <w:lsdException w:name="Table Subtle 1" w:semiHidden="1" w:unhideWhenUsed="1"/>
+    <w:lsdException w:name="Table Subtle 2" w:semiHidden="1" w:unhideWhenUsed="1"/>
+    <w:lsdException w:name="Table Web 1" w:semiHidden="1" w:unhideWhenUsed="1"/>
+    <w:lsdException w:name="Table Web 2" w:semiHidden="1" w:unhideWhenUsed="1"/>
+    <w:lsdException w:name="Table Web 3" w:semiHidden="1" w:unhideWhenUsed="1"/>
+    <w:lsdException w:name="Balloon Text" w:semiHidden="1" w:unhideWhenUsed="1"/>
+    <w:lsdException w:name="Table Grid" w:uiPriority="39"/>
+    <w:lsdException w:name="Table Theme" w:semiHidden="1" w:unhideWhenUsed="1"/>
+    <w:lsdException w:name="Note Level 1" w:semiHidden="1" w:unhideWhenUsed="1"/>
+    <w:lsdException w:name="Note Level 2" w:semiHidden="1" w:unhideWhenUsed="1"/>
+    <w:lsdException w:name="Note Level 3" w:semiHidden="1" w:unhideWhenUsed="1"/>
+    <w:lsdException w:name="Note Level 4" w:semiHidden="1" w:unhideWhenUsed="1"/>
+    <w:lsdException w:name="Note Level 5" w:semiHidden="1" w:unhideWhenUsed="1"/>
+    <w:lsdException w:name="Note Level 6" w:semiHidden="1" w:unhideWhenUsed="1"/>
+    <w:lsdException w:name="Note Level 7" w:semiHidden="1" w:unhideWhenUsed="1"/>
+    <w:lsdException w:name="Note Level 8" w:semiHidden="1" w:unhideWhenUsed="1"/>
+    <w:lsdException w:name="Note Level 9" w:semiHidden="1" w:unhideWhenUsed="1"/>
+    <w:lsdException w:name="Placeholder Text" w:semiHidden="1"/>
+    <w:lsdException w:name="No Spacing" w:uiPriority="1" w:qFormat="1"/>
+    <w:lsdException w:name="Light Shading" w:uiPriority="60"/>
+    <w:lsdException w:name="Light List" w:uiPriority="61"/>
+    <w:lsdException w:name="Light Grid" w:uiPriority="62"/>
+    <w:lsdException w:name="Medium Shading 1" w:uiPriority="63"/>
+    <w:lsdException w:name="Medium Shading 2" w:uiPriority="64"/>
+    <w:lsdException w:name="Medium List 1" w:uiPriority="65"/>
+    <w:lsdException w:name="Medium List 2" w:uiPriority="66"/>
+    <w:lsdException w:name="Medium Grid 1" w:uiPriority="67"/>
+    <w:lsdException w:name="Medium Grid 2" w:uiPriority="68"/>
+    <w:lsdException w:name="Medium Grid 3" w:uiPriority="69"/>
+    <w:lsdException w:name="Dark List" w:uiPriority="70"/>
+    <w:lsdException w:name="Colorful Shading" w:uiPriority="71"/>
+    <w:lsdException w:name="Colorful List" w:uiPriority="72"/>
+    <w:lsdException w:name="Colorful Grid" w:uiPriority="73"/>
+    <w:lsdException w:name="Light Shading Accent 1" w:uiPriority="60"/>
+    <w:lsdException w:name="Light List Accent 1" w:uiPriority="61"/>
+    <w:lsdException w:name="Light Grid Accent 1" w:uiPriority="62"/>
+    <w:lsdException w:name="Medium Shading 1 Accent 1" w:uiPriority="63"/>
+    <w:lsdException w:name="Medium Shading 2 Accent 1" w:uiPriority="64"/>
+    <w:lsdException w:name="Medium List 1 Accent 1" w:uiPriority="65"/>
+    <w:lsdException w:name="Revision" w:semiHidden="1"/>
+    <w:lsdException w:name="List Paragraph" w:uiPriority="34" w:qFormat="1"/>
+    <w:lsdException w:name="Quote" w:uiPriority="29" w:qFormat="1"/>
+    <w:lsdException w:name="Intense Quote" w:uiPriority="30" w:qFormat="1"/>
+    <w:lsdException w:name="Medium List 2 Accent 1" w:uiPriority="66"/>
+    <w:lsdException w:name="Medium Grid 1 Accent 1" w:uiPriority="67"/>
+    <w:lsdException w:name="Medium Grid 2 Accent 1" w:uiPriority="68"/>
+    <w:lsdException w:name="Medium Grid 3 Accent 1" w:uiPriority="69"/>
+    <w:lsdException w:name="Dark List Accent 1" w:uiPriority="70"/>
+    <w:lsdException w:name="Colorful Shading Accent 1" w:uiPriority="71"/>
+    <w:lsdException w:name="Colorful List Accent 1" w:uiPriority="72"/>
+    <w:lsdException w:name="Colorful Grid Accent 1" w:uiPriority="73"/>
+    <w:lsdException w:name="Light Shading Accent 2" w:uiPriority="60"/>
+    <w:lsdException w:name="Light List Accent 2" w:uiPriority="61"/>
+    <w:lsdException w:name="Light Grid Accent 2" w:uiPriority="62"/>
+    <w:lsdException w:name="Medium Shading 1 Accent 2" w:uiPriority="63"/>
+    <w:lsdException w:name="Medium Shading 2 Accent 2" w:uiPriority="64"/>
+    <w:lsdException w:name="Medium List 1 Accent 2" w:uiPriority="65"/>
+    <w:lsdException w:name="Medium List 2 Accent 2" w:uiPriority="66"/>
+    <w:lsdException w:name="Medium Grid 1 Accent 2" w:uiPriority="67"/>
+    <w:lsdException w:name="Medium Grid 2 Accent 2" w:uiPriority="68"/>
+    <w:lsdException w:name="Medium Grid 3 Accent 2" w:uiPriority="69"/>
+    <w:lsdException w:name="Dark List Accent 2" w:uiPriority="70"/>
+    <w:lsdException w:name="Colorful Shading Accent 2" w:uiPriority="71"/>
+    <w:lsdException w:name="Colorful List Accent 2" w:uiPriority="72"/>
+    <w:lsdException w:name="Colorful Grid Accent 2" w:uiPriority="73"/>
+    <w:lsdException w:name="Light Shading Accent 3" w:uiPriority="60"/>
+    <w:lsdException w:name="Light List Accent 3" w:uiPriority="61"/>
+    <w:lsdException w:name="Light Grid Accent 3" w:uiPriority="62"/>
+    <w:lsdException w:name="Medium Shading 1 Accent 3" w:uiPriority="63"/>
+    <w:lsdException w:name="Medium Shading 2 Accent 3" w:uiPriority="64"/>
+    <w:lsdException w:name="Medium List 1 Accent 3" w:uiPriority="65"/>
+    <w:lsdException w:name="Medium List 2 Accent 3" w:uiPriority="66"/>
+    <w:lsdException w:name="Medium Grid 1 Accent 3" w:uiPriority="67"/>
+    <w:lsdException w:name="Medium Grid 2 Accent 3" w:uiPriority="68"/>
+    <w:lsdException w:name="Medium Grid 3 Accent 3" w:uiPriority="69"/>
+    <w:lsdException w:name="Dark List Accent 3" w:uiPriority="70"/>
+    <w:lsdException w:name="Colorful Shading Accent 3" w:uiPriority="71"/>
+    <w:lsdException w:name="Colorful List Accent 3" w:uiPriority="72"/>
+    <w:lsdException w:name="Colorful Grid Accent 3" w:uiPriority="73"/>
+    <w:lsdException w:name="Light Shading Accent 4" w:uiPriority="60"/>
+    <w:lsdException w:name="Light List Accent 4" w:uiPriority="61"/>
+    <w:lsdException w:name="Light Grid Accent 4" w:uiPriority="62"/>
+    <w:lsdException w:name="Medium Shading 1 Accent 4" w:uiPriority="63"/>
+    <w:lsdException w:name="Medium Shading 2 Accent 4" w:uiPriority="64"/>
+    <w:lsdException w:name="Medium List 1 Accent 4" w:uiPriority="65"/>
+    <w:lsdException w:name="Medium List 2 Accent 4" w:uiPriority="66"/>
+    <w:lsdException w:name="Medium Grid 1 Accent 4" w:uiPriority="67"/>
+    <w:lsdException w:name="Medium Grid 2 Accent 4" w:uiPriority="68"/>
+    <w:lsdException w:name="Medium Grid 3 Accent 4" w:uiPriority="69"/>
+    <w:lsdException w:name="Dark List Accent 4" w:uiPriority="70"/>
+    <w:lsdException w:name="Colorful Shading Accent 4" w:uiPriority="71"/>
+    <w:lsdException w:name="Colorful List Accent 4" w:uiPriority="72"/>
+    <w:lsdException w:name="Colorful Grid Accent 4" w:uiPriority="73"/>
+    <w:lsdException w:name="Light Shading Accent 5" w:uiPriority="60"/>
+    <w:lsdException w:name="Light List Accent 5" w:uiPriority="61"/>
+    <w:lsdException w:name="Light Grid Accent 5" w:uiPriority="62"/>
+    <w:lsdException w:name="Medium Shading 1 Accent 5" w:uiPriority="63"/>
+    <w:lsdException w:name="Medium Shading 2 Accent 5" w:uiPriority="64"/>
+    <w:lsdException w:name="Medium List 1 Accent 5" w:uiPriority="65"/>
+    <w:lsdException w:name="Medium List 2 Accent 5" w:uiPriority="66"/>
+    <w:lsdException w:name="Medium Grid 1 Accent 5" w:uiPriority="67"/>
+    <w:lsdException w:name="Medium Grid 2 Accent 5" w:uiPriority="68"/>
+    <w:lsdException w:name="Medium Grid 3 Accent 5" w:uiPriority="69"/>
+    <w:lsdException w:name="Dark List Accent 5" w:uiPriority="70"/>
+    <w:lsdException w:name="Colorful Shading Accent 5" w:uiPriority="71"/>
+    <w:lsdException w:name="Colorful List Accent 5" w:uiPriority="72"/>
+    <w:lsdException w:name="Colorful Grid Accent 5" w:uiPriority="73"/>
+    <w:lsdException w:name="Light Shading Accent 6" w:uiPriority="60"/>
+    <w:lsdException w:name="Light List Accent 6" w:uiPriority="61"/>
+    <w:lsdException w:name="Light Grid Accent 6" w:uiPriority="62"/>
+    <w:lsdException w:name="Medium Shading 1 Accent 6" w:uiPriority="63"/>
+    <w:lsdException w:name="Medium Shading 2 Accent 6" w:uiPriority="64"/>
+    <w:lsdException w:name="Medium List 1 Accent 6" w:uiPriority="65"/>
+    <w:lsdException w:name="Medium List 2 Accent 6" w:uiPriority="66"/>
+    <w:lsdException w:name="Medium Grid 1 Accent 6" w:uiPriority="67"/>
+    <w:lsdException w:name="Medium Grid 2 Accent 6" w:uiPriority="68"/>
+    <w:lsdException w:name="Medium Grid 3 Accent 6" w:uiPriority="69"/>
+    <w:lsdException w:name="Dark List Accent 6" w:uiPriority="70"/>
+    <w:lsdException w:name="Colorful Shading Accent 6" w:uiPriority="71"/>
+    <w:lsdException w:name="Colorful List Accent 6" w:uiPriority="72"/>
+    <w:lsdException w:name="Colorful Grid Accent 6" w:uiPriority="73"/>
+    <w:lsdException w:name="Subtle Emphasis" w:uiPriority="19" w:qFormat="1"/>
+    <w:lsdException w:name="Intense Emphasis" w:uiPriority="21" w:qFormat="1"/>
+    <w:lsdException w:name="Subtle Reference" w:uiPriority="31" w:qFormat="1"/>
+    <w:lsdException w:name="Intense Reference" w:uiPriority="32" w:qFormat="1"/>
+    <w:lsdException w:name="Book Title" w:uiPriority="33" w:qFormat="1"/>
+    <w:lsdException w:name="Bibliography" w:semiHidden="1" w:uiPriority="37" w:unhideWhenUsed="1"/>
+    <w:lsdException w:name="TOC Heading" w:semiHidden="1" w:uiPriority="39" w:unhideWhenUsed="1" w:qFormat="1"/>
+    <w:lsdException w:name="Plain Table 1" w:uiPriority="41"/>
+    <w:lsdException w:name="Plain Table 2" w:uiPriority="42"/>
+    <w:lsdException w:name="Plain Table 3" w:uiPriority="43"/>
+    <w:lsdException w:name="Plain Table 4" w:uiPriority="44"/>
+    <w:lsdException w:name="Plain Table 5" w:uiPriority="45"/>
+    <w:lsdException w:name="Grid Table Light" w:uiPriority="40"/>
+    <w:lsdException w:name="Grid Table 1 Light" w:uiPriority="46"/>
+    <w:lsdException w:name="Grid Table 2" w:uiPriority="47"/>
+    <w:lsdException w:name="Grid Table 3" w:uiPriority="48"/>
+    <w:lsdException w:name="Grid Table 4" w:uiPriority="49"/>
+    <w:lsdException w:name="Grid Table 5 Dark" w:uiPriority="50"/>
+    <w:lsdException w:name="Grid Table 6 Colorful" w:uiPriority="51"/>
+    <w:lsdException w:name="Grid Table 7 Colorful" w:uiPriority="52"/>
+    <w:lsdException w:name="Grid Table 1 Light Accent 1" w:uiPriority="46"/>
+    <w:lsdException w:name="Grid Table 2 Accent 1" w:uiPriority="47"/>
+    <w:lsdException w:name="Grid Table 3 Accent 1" w:uiPriority="48"/>
+    <w:lsdException w:name="Grid Table 4 Accent 1" w:uiPriority="49"/>
+    <w:lsdException w:name="Grid Table 5 Dark Accent 1" w:uiPriority="50"/>
+    <w:lsdException w:name="Grid Table 6 Colorful Accent 1" w:uiPriority="51"/>
+    <w:lsdException w:name="Grid Table 7 Colorful Accent 1" w:uiPriority="52"/>
+    <w:lsdException w:name="Grid Table 1 Light Accent 2" w:uiPriority="46"/>
+    <w:lsdException w:name="Grid Table 2 Accent 2" w:uiPriority="47"/>
+    <w:lsdException w:name="Grid Table 3 Accent 2" w:uiPriority="48"/>
+    <w:lsdException w:name="Grid Table 4 Accent 2" w:uiPriority="49"/>
+    <w:lsdException w:name="Grid Table 5 Dark Accent 2" w:uiPriority="50"/>
+    <w:lsdException w:name="Grid Table 6 Colorful Accent 2" w:uiPriority="51"/>
+    <w:lsdException w:name="Grid Table 7 Colorful Accent 2" w:uiPriority="52"/>
+    <w:lsdException w:name="Grid Table 1 Light Accent 3" w:uiPriority="46"/>
+    <w:lsdException w:name="Grid Table 2 Accent 3" w:uiPriority="47"/>
+    <w:lsdException w:name="Grid Table 3 Accent 3" w:uiPriority="48"/>
+    <w:lsdException w:name="Grid Table 4 Accent 3" w:uiPriority="49"/>
+    <w:lsdException w:name="Grid Table 5 Dark Accent 3" w:uiPriority="50"/>
+    <w:lsdException w:name="Grid Table 6 Colorful Accent 3" w:uiPriority="51"/>
+    <w:lsdException w:name="Grid Table 7 Colorful Accent 3" w:uiPriority="52"/>
+    <w:lsdException w:name="Grid Table 1 Light Accent 4" w:uiPriority="46"/>
+    <w:lsdException w:name="Grid Table 2 Accent 4" w:uiPriority="47"/>
+    <w:lsdException w:name="Grid Table 3 Accent 4" w:uiPriority="48"/>
+    <w:lsdException w:name="Grid Table 4 Accent 4" w:uiPriority="49"/>
+    <w:lsdException w:name="Grid Table 5 Dark Accent 4" w:uiPriority="50"/>
+    <w:lsdException w:name="Grid Table 6 Colorful Accent 4" w:uiPriority="51"/>
+    <w:lsdException w:name="Grid Table 7 Colorful Accent 4" w:uiPriority="52"/>
+    <w:lsdException w:name="Grid Table 1 Light Accent 5" w:uiPriority="46"/>
+    <w:lsdException w:name="Grid Table 2 Accent 5" w:uiPriority="47"/>
+    <w:lsdException w:name="Grid Table 3 Accent 5" w:uiPriority="48"/>
+    <w:lsdException w:name="Grid Table 4 Accent 5" w:uiPriority="49"/>
+    <w:lsdException w:name="Grid Table 5 Dark Accent 5" w:uiPriority="50"/>
+    <w:lsdException w:name="Grid Table 6 Colorful Accent 5" w:uiPriority="51"/>
+    <w:lsdException w:name="Grid Table 7 Colorful Accent 5" w:uiPriority="52"/>
+    <w:lsdException w:name="Grid Table 1 Light Accent 6" w:uiPriority="46"/>
+    <w:lsdException w:name="Grid Table 2 Accent 6" w:uiPriority="47"/>
+    <w:lsdException w:name="Grid Table 3 Accent 6" w:uiPriority="48"/>
+    <w:lsdException w:name="Grid Table 4 Accent 6" w:uiPriority="49"/>
+    <w:lsdException w:name="Grid Table 5 Dark Accent 6" w:uiPriority="50"/>
+    <w:lsdException w:name="Grid Table 6 Colorful Accent 6" w:uiPriority="51"/>
+    <w:lsdException w:name="Grid Table 7 Colorful Accent 6" w:uiPriority="52"/>
+    <w:lsdException w:name="List Table 1 Light" w:uiPriority="46"/>
+    <w:lsdException w:name="List Table 2" w:uiPriority="47"/>
+    <w:lsdException w:name="List Table 3" w:uiPriority="48"/>
+    <w:lsdException w:name="List Table 4" w:uiPriority="49"/>
+    <w:lsdException w:name="List Table 5 Dark" w:uiPriority="50"/>
+    <w:lsdException w:name="List Table 6 Colorful" w:uiPriority="51"/>
+    <w:lsdException w:name="List Table 7 Colorful" w:uiPriority="52"/>
+    <w:lsdException w:name="List Table 1 Light Accent 1" w:uiPriority="46"/>
+    <w:lsdException w:name="List Table 2 Accent 1" w:uiPriority="47"/>
+    <w:lsdException w:name="List Table 3 Accent 1" w:uiPriority="48"/>
+    <w:lsdException w:name="List Table 4 Accent 1" w:uiPriority="49"/>
+    <w:lsdException w:name="List Table 5 Dark Accent 1" w:uiPriority="50"/>
+    <w:lsdException w:name="List Table 6 Colorful Accent 1" w:uiPriority="51"/>
+    <w:lsdException w:name="List Table 7 Colorful Accent 1" w:uiPriority="52"/>
+    <w:lsdException w:name="List Table 1 Light Accent 2" w:uiPriority="46"/>
+    <w:lsdException w:name="List Table 2 Accent 2" w:uiPriority="47"/>
+    <w:lsdException w:name="List Table 3 Accent 2" w:uiPriority="48"/>
+    <w:lsdException w:name="List Table 4 Accent 2" w:uiPriority="49"/>
+    <w:lsdException w:name="List Table 5 Dark Accent 2" w:uiPriority="50"/>
+    <w:lsdException w:name="List Table 6 Colorful Accent 2" w:uiPriority="51"/>
+    <w:lsdException w:name="List Table 7 Colorful Accent 2" w:uiPriority="52"/>
+    <w:lsdException w:name="List Table 1 Light Accent 3" w:uiPriority="46"/>
+    <w:lsdException w:name="List Table 2 Accent 3" w:uiPriority="47"/>
+    <w:lsdException w:name="List Table 3 Accent 3" w:uiPriority="48"/>
+    <w:lsdException w:name="List Table 4 Accent 3" w:uiPriority="49"/>
+    <w:lsdException w:name="List Table 5 Dark Accent 3" w:uiPriority="50"/>
+    <w:lsdException w:name="List Table 6 Colorful Accent 3" w:uiPriority="51"/>
+    <w:lsdException w:name="List Table 7 Colorful Accent 3" w:uiPriority="52"/>
+    <w:lsdException w:name="List Table 1 Light Accent 4" w:uiPriority="46"/>
+    <w:lsdException w:name="List Table 2 Accent 4" w:uiPriority="47"/>
+    <w:lsdException w:name="List Table 3 Accent 4" w:uiPriority="48"/>
+    <w:lsdException w:name="List Table 4 Accent 4" w:uiPriority="49"/>
+    <w:lsdException w:name="List Table 5 Dark Accent 4" w:uiPriority="50"/>
+    <w:lsdException w:name="List Table 6 Colorful Accent 4" w:uiPriority="51"/>
+    <w:lsdException w:name="List Table 7 Colorful Accent 4" w:uiPriority="52"/>
+    <w:lsdException w:name="List Table 1 Light Accent 5" w:uiPriority="46"/>
+    <w:lsdException w:name="List Table 2 Accent 5" w:uiPriority="47"/>
+    <w:lsdException w:name="List Table 3 Accent 5" w:uiPriority="48"/>
+    <w:lsdException w:name="List Table 4 Accent 5" w:uiPriority="49"/>
+    <w:lsdException w:name="List Table 5 Dark Accent 5" w:uiPriority="50"/>
+    <w:lsdException w:name="List Table 6 Colorful Accent 5" w:uiPriority="51"/>
+    <w:lsdException w:name="List Table 7 Colorful Accent 5" w:uiPriority="52"/>
+    <w:lsdException w:name="List Table 1 Light Accent 6" w:uiPriority="46"/>
+    <w:lsdException w:name="List Table 2 Accent 6" w:uiPriority="47"/>
+    <w:lsdException w:name="List Table 3 Accent 6" w:uiPriority="48"/>
+    <w:lsdException w:name="List Table 4 Accent 6" w:uiPriority="49"/>
+    <w:lsdException w:name="List Table 5 Dark Accent 6" w:uiPriority="50"/>
+    <w:lsdException w:name="List Table 6 Colorful Accent 6" w:uiPriority="51"/>
+    <w:lsdException w:name="List Table 7 Colorful Accent 6" w:uiPriority="52"/>
   </w:latentStyles>
   <w:style w:type="paragraph" w:default="1" w:styleId="Normal">
     <w:name w:val="Normal"/>
@@ -1987,228 +2150,7 @@
     <w:name w:val="Hyperlink"/>
     <w:basedOn w:val="DefaultParagraphFont"/>
     <w:uiPriority w:val="99"/>
-    <w:unhideWhenUsed/>
-    <w:rsid w:val="00DA031F"/>
-    <w:rPr>
-      <w:color w:val="0000FF"/>
-      <w:u w:val="single"/>
-    </w:rPr>
-  </w:style>
-  <w:style w:type="paragraph" w:styleId="ListParagraph">
-    <w:name w:val="List Paragraph"/>
-    <w:basedOn w:val="Normal"/>
-    <w:uiPriority w:val="34"/>
-    <w:qFormat/>
-    <w:rsid w:val="00D84E57"/>
-    <w:pPr>
-      <w:ind w:left="720"/>
-      <w:contextualSpacing/>
-    </w:pPr>
-  </w:style>
-</w:styles>
-</file>
-
-<file path=word/stylesWithEffects.xml><?xml version="1.0" encoding="utf-8"?>
-<w:styles xmlns:wpc="http://schemas.microsoft.com/office/word/2010/wordprocessingCanvas" xmlns:mo="http://schemas.microsoft.com/office/mac/office/2008/main" xmlns:mc="http://schemas.openxmlformats.org/markup-compatibility/2006" xmlns:mv="urn:schemas-microsoft-com:mac:vml" xmlns:o="urn:schemas-microsoft-com:office:office" xmlns:r="http://schemas.openxmlformats.org/officeDocument/2006/relationships" xmlns:m="http://schemas.openxmlformats.org/officeDocument/2006/math" xmlns:v="urn:schemas-microsoft-com:vml" xmlns:wp14="http://schemas.microsoft.com/office/word/2010/wordprocessingDrawing" xmlns:wp="http://schemas.openxmlformats.org/drawingml/2006/wordprocessingDrawing" xmlns:w10="urn:schemas-microsoft-com:office:word" xmlns:w="http://schemas.openxmlformats.org/wordprocessingml/2006/main" xmlns:w14="http://schemas.microsoft.com/office/word/2010/wordml" xmlns:wpg="http://schemas.microsoft.com/office/word/2010/wordprocessingGroup" xmlns:wpi="http://schemas.microsoft.com/office/word/2010/wordprocessingInk" xmlns:wne="http://schemas.microsoft.com/office/word/2006/wordml" xmlns:wps="http://schemas.microsoft.com/office/word/2010/wordprocessingShape" mc:Ignorable="w14 wp14">
-  <w:docDefaults>
-    <w:rPrDefault>
-      <w:rPr>
-        <w:rFonts w:asciiTheme="minorHAnsi" w:eastAsiaTheme="minorHAnsi" w:hAnsiTheme="minorHAnsi" w:cstheme="minorBidi"/>
-        <w:sz w:val="24"/>
-        <w:szCs w:val="24"/>
-        <w:lang w:val="en-US" w:eastAsia="en-US" w:bidi="ar-SA"/>
-      </w:rPr>
-    </w:rPrDefault>
-    <w:pPrDefault/>
-  </w:docDefaults>
-  <w:latentStyles w:defLockedState="0" w:defUIPriority="99" w:defSemiHidden="1" w:defUnhideWhenUsed="1" w:defQFormat="0" w:count="276">
-    <w:lsdException w:name="Normal" w:semiHidden="0" w:uiPriority="0" w:unhideWhenUsed="0" w:qFormat="1"/>
-    <w:lsdException w:name="heading 1" w:semiHidden="0" w:uiPriority="9" w:unhideWhenUsed="0" w:qFormat="1"/>
-    <w:lsdException w:name="heading 2" w:uiPriority="9" w:qFormat="1"/>
-    <w:lsdException w:name="heading 3" w:uiPriority="9" w:qFormat="1"/>
-    <w:lsdException w:name="heading 4" w:uiPriority="9" w:qFormat="1"/>
-    <w:lsdException w:name="heading 5" w:uiPriority="9" w:qFormat="1"/>
-    <w:lsdException w:name="heading 6" w:uiPriority="9" w:qFormat="1"/>
-    <w:lsdException w:name="heading 7" w:uiPriority="9" w:qFormat="1"/>
-    <w:lsdException w:name="heading 8" w:uiPriority="9" w:qFormat="1"/>
-    <w:lsdException w:name="heading 9" w:uiPriority="9" w:qFormat="1"/>
-    <w:lsdException w:name="toc 1" w:uiPriority="39"/>
-    <w:lsdException w:name="toc 2" w:uiPriority="39"/>
-    <w:lsdException w:name="toc 3" w:uiPriority="39"/>
-    <w:lsdException w:name="toc 4" w:uiPriority="39"/>
-    <w:lsdException w:name="toc 5" w:uiPriority="39"/>
-    <w:lsdException w:name="toc 6" w:uiPriority="39"/>
-    <w:lsdException w:name="toc 7" w:uiPriority="39"/>
-    <w:lsdException w:name="toc 8" w:uiPriority="39"/>
-    <w:lsdException w:name="toc 9" w:uiPriority="39"/>
-    <w:lsdException w:name="caption" w:uiPriority="35" w:qFormat="1"/>
-    <w:lsdException w:name="Title" w:semiHidden="0" w:uiPriority="10" w:unhideWhenUsed="0" w:qFormat="1"/>
-    <w:lsdException w:name="Default Paragraph Font" w:uiPriority="1"/>
-    <w:lsdException w:name="Subtitle" w:semiHidden="0" w:uiPriority="11" w:unhideWhenUsed="0" w:qFormat="1"/>
-    <w:lsdException w:name="Strong" w:semiHidden="0" w:uiPriority="22" w:unhideWhenUsed="0" w:qFormat="1"/>
-    <w:lsdException w:name="Emphasis" w:semiHidden="0" w:uiPriority="20" w:unhideWhenUsed="0" w:qFormat="1"/>
-    <w:lsdException w:name="Table Grid" w:semiHidden="0" w:uiPriority="39" w:unhideWhenUsed="0"/>
-    <w:lsdException w:name="Placeholder Text" w:unhideWhenUsed="0"/>
-    <w:lsdException w:name="No Spacing" w:semiHidden="0" w:uiPriority="1" w:unhideWhenUsed="0" w:qFormat="1"/>
-    <w:lsdException w:name="Light Shading" w:semiHidden="0" w:uiPriority="60" w:unhideWhenUsed="0"/>
-    <w:lsdException w:name="Light List" w:semiHidden="0" w:uiPriority="61" w:unhideWhenUsed="0"/>
-    <w:lsdException w:name="Light Grid" w:semiHidden="0" w:uiPriority="62" w:unhideWhenUsed="0"/>
-    <w:lsdException w:name="Medium Shading 1" w:semiHidden="0" w:uiPriority="63" w:unhideWhenUsed="0"/>
-    <w:lsdException w:name="Medium Shading 2" w:semiHidden="0" w:uiPriority="64" w:unhideWhenUsed="0"/>
-    <w:lsdException w:name="Medium List 1" w:semiHidden="0" w:uiPriority="65" w:unhideWhenUsed="0"/>
-    <w:lsdException w:name="Medium List 2" w:semiHidden="0" w:uiPriority="66" w:unhideWhenUsed="0"/>
-    <w:lsdException w:name="Medium Grid 1" w:semiHidden="0" w:uiPriority="67" w:unhideWhenUsed="0"/>
-    <w:lsdException w:name="Medium Grid 2" w:semiHidden="0" w:uiPriority="68" w:unhideWhenUsed="0"/>
-    <w:lsdException w:name="Medium Grid 3" w:semiHidden="0" w:uiPriority="69" w:unhideWhenUsed="0"/>
-    <w:lsdException w:name="Dark List" w:semiHidden="0" w:uiPriority="70" w:unhideWhenUsed="0"/>
-    <w:lsdException w:name="Colorful Shading" w:semiHidden="0" w:uiPriority="71" w:unhideWhenUsed="0"/>
-    <w:lsdException w:name="Colorful List" w:semiHidden="0" w:uiPriority="72" w:unhideWhenUsed="0"/>
-    <w:lsdException w:name="Colorful Grid" w:semiHidden="0" w:uiPriority="73" w:unhideWhenUsed="0"/>
-    <w:lsdException w:name="Light Shading Accent 1" w:semiHidden="0" w:uiPriority="60" w:unhideWhenUsed="0"/>
-    <w:lsdException w:name="Light List Accent 1" w:semiHidden="0" w:uiPriority="61" w:unhideWhenUsed="0"/>
-    <w:lsdException w:name="Light Grid Accent 1" w:semiHidden="0" w:uiPriority="62" w:unhideWhenUsed="0"/>
-    <w:lsdException w:name="Medium Shading 1 Accent 1" w:semiHidden="0" w:uiPriority="63" w:unhideWhenUsed="0"/>
-    <w:lsdException w:name="Medium Shading 2 Accent 1" w:semiHidden="0" w:uiPriority="64" w:unhideWhenUsed="0"/>
-    <w:lsdException w:name="Medium List 1 Accent 1" w:semiHidden="0" w:uiPriority="65" w:unhideWhenUsed="0"/>
-    <w:lsdException w:name="Revision" w:unhideWhenUsed="0"/>
-    <w:lsdException w:name="List Paragraph" w:semiHidden="0" w:uiPriority="34" w:unhideWhenUsed="0" w:qFormat="1"/>
-    <w:lsdException w:name="Quote" w:semiHidden="0" w:uiPriority="29" w:unhideWhenUsed="0" w:qFormat="1"/>
-    <w:lsdException w:name="Intense Quote" w:semiHidden="0" w:uiPriority="30" w:unhideWhenUsed="0" w:qFormat="1"/>
-    <w:lsdException w:name="Medium List 2 Accent 1" w:semiHidden="0" w:uiPriority="66" w:unhideWhenUsed="0"/>
-    <w:lsdException w:name="Medium Grid 1 Accent 1" w:semiHidden="0" w:uiPriority="67" w:unhideWhenUsed="0"/>
-    <w:lsdException w:name="Medium Grid 2 Accent 1" w:semiHidden="0" w:uiPriority="68" w:unhideWhenUsed="0"/>
-    <w:lsdException w:name="Medium Grid 3 Accent 1" w:semiHidden="0" w:uiPriority="69" w:unhideWhenUsed="0"/>
-    <w:lsdException w:name="Dark List Accent 1" w:semiHidden="0" w:uiPriority="70" w:unhideWhenUsed="0"/>
-    <w:lsdException w:name="Colorful Shading Accent 1" w:semiHidden="0" w:uiPriority="71" w:unhideWhenUsed="0"/>
-    <w:lsdException w:name="Colorful List Accent 1" w:semiHidden="0" w:uiPriority="72" w:unhideWhenUsed="0"/>
-    <w:lsdException w:name="Colorful Grid Accent 1" w:semiHidden="0" w:uiPriority="73" w:unhideWhenUsed="0"/>
-    <w:lsdException w:name="Light Shading Accent 2" w:semiHidden="0" w:uiPriority="60" w:unhideWhenUsed="0"/>
-    <w:lsdException w:name="Light List Accent 2" w:semiHidden="0" w:uiPriority="61" w:unhideWhenUsed="0"/>
-    <w:lsdException w:name="Light Grid Accent 2" w:semiHidden="0" w:uiPriority="62" w:unhideWhenUsed="0"/>
-    <w:lsdException w:name="Medium Shading 1 Accent 2" w:semiHidden="0" w:uiPriority="63" w:unhideWhenUsed="0"/>
-    <w:lsdException w:name="Medium Shading 2 Accent 2" w:semiHidden="0" w:uiPriority="64" w:unhideWhenUsed="0"/>
-    <w:lsdException w:name="Medium List 1 Accent 2" w:semiHidden="0" w:uiPriority="65" w:unhideWhenUsed="0"/>
-    <w:lsdException w:name="Medium List 2 Accent 2" w:semiHidden="0" w:uiPriority="66" w:unhideWhenUsed="0"/>
-    <w:lsdException w:name="Medium Grid 1 Accent 2" w:semiHidden="0" w:uiPriority="67" w:unhideWhenUsed="0"/>
-    <w:lsdException w:name="Medium Grid 2 Accent 2" w:semiHidden="0" w:uiPriority="68" w:unhideWhenUsed="0"/>
-    <w:lsdException w:name="Medium Grid 3 Accent 2" w:semiHidden="0" w:uiPriority="69" w:unhideWhenUsed="0"/>
-    <w:lsdException w:name="Dark List Accent 2" w:semiHidden="0" w:uiPriority="70" w:unhideWhenUsed="0"/>
-    <w:lsdException w:name="Colorful Shading Accent 2" w:semiHidden="0" w:uiPriority="71" w:unhideWhenUsed="0"/>
-    <w:lsdException w:name="Colorful List Accent 2" w:semiHidden="0" w:uiPriority="72" w:unhideWhenUsed="0"/>
-    <w:lsdException w:name="Colorful Grid Accent 2" w:semiHidden="0" w:uiPriority="73" w:unhideWhenUsed="0"/>
-    <w:lsdException w:name="Light Shading Accent 3" w:semiHidden="0" w:uiPriority="60" w:unhideWhenUsed="0"/>
-    <w:lsdException w:name="Light List Accent 3" w:semiHidden="0" w:uiPriority="61" w:unhideWhenUsed="0"/>
-    <w:lsdException w:name="Light Grid Accent 3" w:semiHidden="0" w:uiPriority="62" w:unhideWhenUsed="0"/>
-    <w:lsdException w:name="Medium Shading 1 Accent 3" w:semiHidden="0" w:uiPriority="63" w:unhideWhenUsed="0"/>
-    <w:lsdException w:name="Medium Shading 2 Accent 3" w:semiHidden="0" w:uiPriority="64" w:unhideWhenUsed="0"/>
-    <w:lsdException w:name="Medium List 1 Accent 3" w:semiHidden="0" w:uiPriority="65" w:unhideWhenUsed="0"/>
-    <w:lsdException w:name="Medium List 2 Accent 3" w:semiHidden="0" w:uiPriority="66" w:unhideWhenUsed="0"/>
-    <w:lsdException w:name="Medium Grid 1 Accent 3" w:semiHidden="0" w:uiPriority="67" w:unhideWhenUsed="0"/>
-    <w:lsdException w:name="Medium Grid 2 Accent 3" w:semiHidden="0" w:uiPriority="68" w:unhideWhenUsed="0"/>
-    <w:lsdException w:name="Medium Grid 3 Accent 3" w:semiHidden="0" w:uiPriority="69" w:unhideWhenUsed="0"/>
-    <w:lsdException w:name="Dark List Accent 3" w:semiHidden="0" w:uiPriority="70" w:unhideWhenUsed="0"/>
-    <w:lsdException w:name="Colorful Shading Accent 3" w:semiHidden="0" w:uiPriority="71" w:unhideWhenUsed="0"/>
-    <w:lsdException w:name="Colorful List Accent 3" w:semiHidden="0" w:uiPriority="72" w:unhideWhenUsed="0"/>
-    <w:lsdException w:name="Colorful Grid Accent 3" w:semiHidden="0" w:uiPriority="73" w:unhideWhenUsed="0"/>
-    <w:lsdException w:name="Light Shading Accent 4" w:semiHidden="0" w:uiPriority="60" w:unhideWhenUsed="0"/>
-    <w:lsdException w:name="Light List Accent 4" w:semiHidden="0" w:uiPriority="61" w:unhideWhenUsed="0"/>
-    <w:lsdException w:name="Light Grid Accent 4" w:semiHidden="0" w:uiPriority="62" w:unhideWhenUsed="0"/>
-    <w:lsdException w:name="Medium Shading 1 Accent 4" w:semiHidden="0" w:uiPriority="63" w:unhideWhenUsed="0"/>
-    <w:lsdException w:name="Medium Shading 2 Accent 4" w:semiHidden="0" w:uiPriority="64" w:unhideWhenUsed="0"/>
-    <w:lsdException w:name="Medium List 1 Accent 4" w:semiHidden="0" w:uiPriority="65" w:unhideWhenUsed="0"/>
-    <w:lsdException w:name="Medium List 2 Accent 4" w:semiHidden="0" w:uiPriority="66" w:unhideWhenUsed="0"/>
-    <w:lsdException w:name="Medium Grid 1 Accent 4" w:semiHidden="0" w:uiPriority="67" w:unhideWhenUsed="0"/>
-    <w:lsdException w:name="Medium Grid 2 Accent 4" w:semiHidden="0" w:uiPriority="68" w:unhideWhenUsed="0"/>
-    <w:lsdException w:name="Medium Grid 3 Accent 4" w:semiHidden="0" w:uiPriority="69" w:unhideWhenUsed="0"/>
-    <w:lsdException w:name="Dark List Accent 4" w:semiHidden="0" w:uiPriority="70" w:unhideWhenUsed="0"/>
-    <w:lsdException w:name="Colorful Shading Accent 4" w:semiHidden="0" w:uiPriority="71" w:unhideWhenUsed="0"/>
-    <w:lsdException w:name="Colorful List Accent 4" w:semiHidden="0" w:uiPriority="72" w:unhideWhenUsed="0"/>
-    <w:lsdException w:name="Colorful Grid Accent 4" w:semiHidden="0" w:uiPriority="73" w:unhideWhenUsed="0"/>
-    <w:lsdException w:name="Light Shading Accent 5" w:semiHidden="0" w:uiPriority="60" w:unhideWhenUsed="0"/>
-    <w:lsdException w:name="Light List Accent 5" w:semiHidden="0" w:uiPriority="61" w:unhideWhenUsed="0"/>
-    <w:lsdException w:name="Light Grid Accent 5" w:semiHidden="0" w:uiPriority="62" w:unhideWhenUsed="0"/>
-    <w:lsdException w:name="Medium Shading 1 Accent 5" w:semiHidden="0" w:uiPriority="63" w:unhideWhenUsed="0"/>
-    <w:lsdException w:name="Medium Shading 2 Accent 5" w:semiHidden="0" w:uiPriority="64" w:unhideWhenUsed="0"/>
-    <w:lsdException w:name="Medium List 1 Accent 5" w:semiHidden="0" w:uiPriority="65" w:unhideWhenUsed="0"/>
-    <w:lsdException w:name="Medium List 2 Accent 5" w:semiHidden="0" w:uiPriority="66" w:unhideWhenUsed="0"/>
-    <w:lsdException w:name="Medium Grid 1 Accent 5" w:semiHidden="0" w:uiPriority="67" w:unhideWhenUsed="0"/>
-    <w:lsdException w:name="Medium Grid 2 Accent 5" w:semiHidden="0" w:uiPriority="68" w:unhideWhenUsed="0"/>
-    <w:lsdException w:name="Medium Grid 3 Accent 5" w:semiHidden="0" w:uiPriority="69" w:unhideWhenUsed="0"/>
-    <w:lsdException w:name="Dark List Accent 5" w:semiHidden="0" w:uiPriority="70" w:unhideWhenUsed="0"/>
-    <w:lsdException w:name="Colorful Shading Accent 5" w:semiHidden="0" w:uiPriority="71" w:unhideWhenUsed="0"/>
-    <w:lsdException w:name="Colorful List Accent 5" w:semiHidden="0" w:uiPriority="72" w:unhideWhenUsed="0"/>
-    <w:lsdException w:name="Colorful Grid Accent 5" w:semiHidden="0" w:uiPriority="73" w:unhideWhenUsed="0"/>
-    <w:lsdException w:name="Light Shading Accent 6" w:semiHidden="0" w:uiPriority="60" w:unhideWhenUsed="0"/>
-    <w:lsdException w:name="Light List Accent 6" w:semiHidden="0" w:uiPriority="61" w:unhideWhenUsed="0"/>
-    <w:lsdException w:name="Light Grid Accent 6" w:semiHidden="0" w:uiPriority="62" w:unhideWhenUsed="0"/>
-    <w:lsdException w:name="Medium Shading 1 Accent 6" w:semiHidden="0" w:uiPriority="63" w:unhideWhenUsed="0"/>
-    <w:lsdException w:name="Medium Shading 2 Accent 6" w:semiHidden="0" w:uiPriority="64" w:unhideWhenUsed="0"/>
-    <w:lsdException w:name="Medium List 1 Accent 6" w:semiHidden="0" w:uiPriority="65" w:unhideWhenUsed="0"/>
-    <w:lsdException w:name="Medium List 2 Accent 6" w:semiHidden="0" w:uiPriority="66" w:unhideWhenUsed="0"/>
-    <w:lsdException w:name="Medium Grid 1 Accent 6" w:semiHidden="0" w:uiPriority="67" w:unhideWhenUsed="0"/>
-    <w:lsdException w:name="Medium Grid 2 Accent 6" w:semiHidden="0" w:uiPriority="68" w:unhideWhenUsed="0"/>
-    <w:lsdException w:name="Medium Grid 3 Accent 6" w:semiHidden="0" w:uiPriority="69" w:unhideWhenUsed="0"/>
-    <w:lsdException w:name="Dark List Accent 6" w:semiHidden="0" w:uiPriority="70" w:unhideWhenUsed="0"/>
-    <w:lsdException w:name="Colorful Shading Accent 6" w:semiHidden="0" w:uiPriority="71" w:unhideWhenUsed="0"/>
-    <w:lsdException w:name="Colorful List Accent 6" w:semiHidden="0" w:uiPriority="72" w:unhideWhenUsed="0"/>
-    <w:lsdException w:name="Colorful Grid Accent 6" w:semiHidden="0" w:uiPriority="73" w:unhideWhenUsed="0"/>
-    <w:lsdException w:name="Subtle Emphasis" w:semiHidden="0" w:uiPriority="19" w:unhideWhenUsed="0" w:qFormat="1"/>
-    <w:lsdException w:name="Intense Emphasis" w:semiHidden="0" w:uiPriority="21" w:unhideWhenUsed="0" w:qFormat="1"/>
-    <w:lsdException w:name="Subtle Reference" w:semiHidden="0" w:uiPriority="31" w:unhideWhenUsed="0" w:qFormat="1"/>
-    <w:lsdException w:name="Intense Reference" w:semiHidden="0" w:uiPriority="32" w:unhideWhenUsed="0" w:qFormat="1"/>
-    <w:lsdException w:name="Book Title" w:semiHidden="0" w:uiPriority="33" w:unhideWhenUsed="0" w:qFormat="1"/>
-    <w:lsdException w:name="Bibliography" w:uiPriority="37"/>
-    <w:lsdException w:name="TOC Heading" w:uiPriority="39" w:qFormat="1"/>
-  </w:latentStyles>
-  <w:style w:type="paragraph" w:default="1" w:styleId="Normal">
-    <w:name w:val="Normal"/>
-    <w:qFormat/>
-  </w:style>
-  <w:style w:type="character" w:default="1" w:styleId="DefaultParagraphFont">
-    <w:name w:val="Default Paragraph Font"/>
-    <w:uiPriority w:val="1"/>
     <w:semiHidden/>
-    <w:unhideWhenUsed/>
-  </w:style>
-  <w:style w:type="table" w:default="1" w:styleId="TableNormal">
-    <w:name w:val="Normal Table"/>
-    <w:uiPriority w:val="99"/>
-    <w:semiHidden/>
-    <w:unhideWhenUsed/>
-    <w:tblPr>
-      <w:tblInd w:w="0" w:type="dxa"/>
-      <w:tblCellMar>
-        <w:top w:w="0" w:type="dxa"/>
-        <w:left w:w="108" w:type="dxa"/>
-        <w:bottom w:w="0" w:type="dxa"/>
-        <w:right w:w="108" w:type="dxa"/>
-      </w:tblCellMar>
-    </w:tblPr>
-  </w:style>
-  <w:style w:type="numbering" w:default="1" w:styleId="NoList">
-    <w:name w:val="No List"/>
-    <w:uiPriority w:val="99"/>
-    <w:semiHidden/>
-    <w:unhideWhenUsed/>
-  </w:style>
-  <w:style w:type="paragraph" w:styleId="NormalWeb">
-    <w:name w:val="Normal (Web)"/>
-    <w:basedOn w:val="Normal"/>
-    <w:uiPriority w:val="99"/>
-    <w:semiHidden/>
-    <w:unhideWhenUsed/>
-    <w:rsid w:val="00DA031F"/>
-    <w:pPr>
-      <w:spacing w:before="100" w:beforeAutospacing="1" w:after="100" w:afterAutospacing="1"/>
-    </w:pPr>
-    <w:rPr>
-      <w:rFonts w:ascii="Times New Roman" w:hAnsi="Times New Roman" w:cs="Times New Roman"/>
-    </w:rPr>
-  </w:style>
-  <w:style w:type="character" w:styleId="Hyperlink">
-    <w:name w:val="Hyperlink"/>
-    <w:basedOn w:val="DefaultParagraphFont"/>
-    <w:uiPriority w:val="99"/>
     <w:unhideWhenUsed/>
     <w:rsid w:val="00DA031F"/>
     <w:rPr>
@@ -2485,7 +2427,7 @@
   <a:extraClrSchemeLst/>
   <a:extLst>
     <a:ext uri="{05A4C25C-085E-4340-85A3-A5531E510DB2}">
-      <thm15:themeFamily xmlns:thm15="http://schemas.microsoft.com/office/thememl/2012/main" xmlns="" name="Office Theme" id="{62F939B6-93AF-4DB8-9C6B-D6C7DFDC589F}" vid="{4A3C46E8-61CC-4603-A589-7422A47A8E4A}"/>
+      <thm15:themeFamily xmlns:thm15="http://schemas.microsoft.com/office/thememl/2012/main" name="Office Theme" id="{62F939B6-93AF-4DB8-9C6B-D6C7DFDC589F}" vid="{4A3C46E8-61CC-4603-A589-7422A47A8E4A}"/>
     </a:ext>
   </a:extLst>
 </a:theme>

</xml_diff>

<commit_message>
review of day 1
</commit_message>
<xml_diff>
--- a/ExPacks/DCode ExPack 1.0.1.docx
+++ b/ExPacks/DCode ExPack 1.0.1.docx
@@ -4,18 +4,643 @@
   <w:body>
     <w:p>
       <w:pPr>
+        <w:textAlignment w:val="baseline"/>
+        <w:rPr>
+          <w:rFonts w:ascii="Arial" w:hAnsi="Arial" w:cs="Arial"/>
+          <w:color w:val="000000"/>
+          <w:sz w:val="22"/>
+          <w:szCs w:val="22"/>
+        </w:rPr>
+      </w:pPr>
+    </w:p>
+    <w:p>
+      <w:pPr>
         <w:jc w:val="center"/>
-        <w:rPr>
-          <w:rFonts w:ascii="Times New Roman" w:hAnsi="Times New Roman" w:cs="Times New Roman"/>
-        </w:rPr>
-      </w:pPr>
-      <w:r>
+        <w:textAlignment w:val="baseline"/>
         <w:rPr>
           <w:rFonts w:ascii="Arial" w:hAnsi="Arial" w:cs="Arial"/>
           <w:color w:val="000000"/>
           <w:sz w:val="28"/>
           <w:szCs w:val="28"/>
         </w:rPr>
+      </w:pPr>
+      <w:r>
+        <w:rPr>
+          <w:rFonts w:ascii="Arial" w:hAnsi="Arial" w:cs="Arial"/>
+          <w:color w:val="000000"/>
+          <w:sz w:val="28"/>
+          <w:szCs w:val="28"/>
+        </w:rPr>
+        <w:t>D-Code</w:t>
+      </w:r>
+    </w:p>
+    <w:p>
+      <w:pPr>
+        <w:jc w:val="right"/>
+        <w:textAlignment w:val="baseline"/>
+        <w:rPr>
+          <w:rFonts w:ascii="Arial" w:hAnsi="Arial" w:cs="Arial"/>
+          <w:b/>
+          <w:color w:val="000000"/>
+          <w:sz w:val="22"/>
+          <w:szCs w:val="22"/>
+        </w:rPr>
+      </w:pPr>
+      <w:r>
+        <w:rPr>
+          <w:rFonts w:ascii="Arial" w:hAnsi="Arial" w:cs="Arial"/>
+          <w:b/>
+          <w:color w:val="000000"/>
+          <w:sz w:val="22"/>
+          <w:szCs w:val="22"/>
+        </w:rPr>
+        <w:t>Expansion Pack #1.0.1</w:t>
+      </w:r>
+    </w:p>
+    <w:p>
+      <w:pPr>
+        <w:jc w:val="right"/>
+        <w:textAlignment w:val="baseline"/>
+        <w:rPr>
+          <w:rFonts w:ascii="Arial" w:hAnsi="Arial" w:cs="Arial"/>
+          <w:color w:val="000000"/>
+          <w:sz w:val="22"/>
+          <w:szCs w:val="22"/>
+        </w:rPr>
+      </w:pPr>
+    </w:p>
+    <w:p>
+      <w:pPr>
+        <w:textAlignment w:val="baseline"/>
+        <w:rPr>
+          <w:rFonts w:ascii="Arial" w:hAnsi="Arial" w:cs="Arial"/>
+          <w:color w:val="000000"/>
+          <w:sz w:val="22"/>
+          <w:szCs w:val="22"/>
+        </w:rPr>
+      </w:pPr>
+      <w:r>
+        <w:rPr>
+          <w:rFonts w:ascii="Arial" w:hAnsi="Arial" w:cs="Arial"/>
+          <w:b/>
+          <w:i/>
+          <w:color w:val="000000"/>
+          <w:sz w:val="22"/>
+          <w:szCs w:val="22"/>
+        </w:rPr>
+        <w:t>System Requirement:</w:t>
+      </w:r>
+      <w:r>
+        <w:rPr>
+          <w:rFonts w:ascii="Arial" w:hAnsi="Arial" w:cs="Arial"/>
+          <w:color w:val="000000"/>
+          <w:sz w:val="22"/>
+          <w:szCs w:val="22"/>
+        </w:rPr>
+        <w:t xml:space="preserve"> Loose-leaf sheet of paper, Ink pen</w:t>
+      </w:r>
+    </w:p>
+    <w:p>
+      <w:pPr>
+        <w:textAlignment w:val="baseline"/>
+        <w:rPr>
+          <w:rFonts w:ascii="Arial" w:hAnsi="Arial" w:cs="Arial"/>
+          <w:color w:val="000000"/>
+          <w:sz w:val="22"/>
+          <w:szCs w:val="22"/>
+        </w:rPr>
+      </w:pPr>
+    </w:p>
+    <w:p>
+      <w:pPr>
+        <w:textAlignment w:val="baseline"/>
+        <w:rPr>
+          <w:rFonts w:ascii="Arial" w:hAnsi="Arial" w:cs="Arial"/>
+          <w:color w:val="000000"/>
+          <w:sz w:val="22"/>
+          <w:szCs w:val="22"/>
+        </w:rPr>
+      </w:pPr>
+      <w:r>
+        <w:rPr>
+          <w:rFonts w:ascii="Arial" w:hAnsi="Arial" w:cs="Arial"/>
+          <w:b/>
+          <w:i/>
+          <w:color w:val="000000"/>
+          <w:sz w:val="22"/>
+          <w:szCs w:val="22"/>
+        </w:rPr>
+        <w:t>How to Play:</w:t>
+      </w:r>
+      <w:r>
+        <w:rPr>
+          <w:rFonts w:ascii="Arial" w:hAnsi="Arial" w:cs="Arial"/>
+          <w:b/>
+          <w:i/>
+          <w:color w:val="000000"/>
+          <w:sz w:val="22"/>
+          <w:szCs w:val="22"/>
+        </w:rPr>
+        <w:t xml:space="preserve"> </w:t>
+      </w:r>
+      <w:r>
+        <w:rPr>
+          <w:rFonts w:ascii="Arial" w:hAnsi="Arial" w:cs="Arial"/>
+          <w:bCs/>
+          <w:iCs/>
+          <w:color w:val="000000"/>
+          <w:sz w:val="22"/>
+          <w:szCs w:val="22"/>
+        </w:rPr>
+        <w:t>Write your name and Expansion Pack</w:t>
+      </w:r>
+      <w:r>
+        <w:rPr>
+          <w:rFonts w:ascii="Arial" w:hAnsi="Arial" w:cs="Arial"/>
+          <w:bCs/>
+          <w:iCs/>
+          <w:color w:val="000000"/>
+          <w:sz w:val="22"/>
+          <w:szCs w:val="22"/>
+        </w:rPr>
+        <w:t xml:space="preserve"> 1.0</w:t>
+      </w:r>
+      <w:bookmarkStart w:id="0" w:name="_GoBack"/>
+      <w:bookmarkEnd w:id="0"/>
+      <w:r>
+        <w:rPr>
+          <w:rFonts w:ascii="Arial" w:hAnsi="Arial" w:cs="Arial"/>
+          <w:bCs/>
+          <w:iCs/>
+          <w:color w:val="000000"/>
+          <w:sz w:val="22"/>
+          <w:szCs w:val="22"/>
+        </w:rPr>
+        <w:t xml:space="preserve">.1. </w:t>
+      </w:r>
+      <w:r>
+        <w:rPr>
+          <w:rFonts w:ascii="Arial" w:hAnsi="Arial" w:cs="Arial"/>
+          <w:color w:val="000000"/>
+          <w:sz w:val="22"/>
+          <w:szCs w:val="22"/>
+        </w:rPr>
+        <w:t>Use the provided images to answer the questions.</w:t>
+      </w:r>
+    </w:p>
+    <w:p>
+      <w:pPr>
+        <w:pStyle w:val="ListParagraph"/>
+        <w:numPr>
+          <w:ilvl w:val="0"/>
+          <w:numId w:val="10"/>
+        </w:numPr>
+        <w:textAlignment w:val="baseline"/>
+        <w:rPr>
+          <w:rFonts w:ascii="Arial" w:hAnsi="Arial" w:cs="Arial"/>
+          <w:color w:val="000000"/>
+          <w:sz w:val="22"/>
+          <w:szCs w:val="22"/>
+        </w:rPr>
+      </w:pPr>
+      <w:r>
+        <w:rPr>
+          <w:rFonts w:ascii="Arial" w:hAnsi="Arial" w:cs="Arial"/>
+          <w:color w:val="000000"/>
+          <w:sz w:val="22"/>
+          <w:szCs w:val="22"/>
+        </w:rPr>
+        <w:t>Hack Instagram</w:t>
+      </w:r>
+    </w:p>
+    <w:p>
+      <w:pPr>
+        <w:pStyle w:val="ListParagraph"/>
+        <w:numPr>
+          <w:ilvl w:val="1"/>
+          <w:numId w:val="10"/>
+        </w:numPr>
+        <w:textAlignment w:val="baseline"/>
+        <w:rPr>
+          <w:rFonts w:ascii="Arial" w:hAnsi="Arial" w:cs="Arial"/>
+          <w:color w:val="000000"/>
+          <w:sz w:val="22"/>
+          <w:szCs w:val="22"/>
+        </w:rPr>
+      </w:pPr>
+      <w:r>
+        <w:rPr>
+          <w:noProof/>
+        </w:rPr>
+        <w:drawing>
+          <wp:anchor distT="0" distB="0" distL="114300" distR="114300" simplePos="0" relativeHeight="251658240" behindDoc="0" locked="0" layoutInCell="1" allowOverlap="1" wp14:anchorId="052DB1C2" wp14:editId="1E736F00">
+            <wp:simplePos x="0" y="0"/>
+            <wp:positionH relativeFrom="column">
+              <wp:posOffset>-292100</wp:posOffset>
+            </wp:positionH>
+            <wp:positionV relativeFrom="page">
+              <wp:posOffset>2630805</wp:posOffset>
+            </wp:positionV>
+            <wp:extent cx="6514465" cy="1604645"/>
+            <wp:effectExtent l="0" t="0" r="0" b="0"/>
+            <wp:wrapTopAndBottom/>
+            <wp:docPr id="1" name="Picture 1"/>
+            <wp:cNvGraphicFramePr>
+              <a:graphicFrameLocks xmlns:a="http://schemas.openxmlformats.org/drawingml/2006/main" noChangeAspect="1"/>
+            </wp:cNvGraphicFramePr>
+            <a:graphic xmlns:a="http://schemas.openxmlformats.org/drawingml/2006/main">
+              <a:graphicData uri="http://schemas.openxmlformats.org/drawingml/2006/picture">
+                <pic:pic xmlns:pic="http://schemas.openxmlformats.org/drawingml/2006/picture">
+                  <pic:nvPicPr>
+                    <pic:cNvPr id="1" name="Screen Shot 2016-01-23 at 11.22.16 AM.png"/>
+                    <pic:cNvPicPr/>
+                  </pic:nvPicPr>
+                  <pic:blipFill>
+                    <a:blip r:embed="rId5">
+                      <a:extLst>
+                        <a:ext uri="{28A0092B-C50C-407E-A947-70E740481C1C}">
+                          <a14:useLocalDpi xmlns:a14="http://schemas.microsoft.com/office/drawing/2010/main" val="0"/>
+                        </a:ext>
+                      </a:extLst>
+                    </a:blip>
+                    <a:stretch>
+                      <a:fillRect/>
+                    </a:stretch>
+                  </pic:blipFill>
+                  <pic:spPr>
+                    <a:xfrm>
+                      <a:off x="0" y="0"/>
+                      <a:ext cx="6514465" cy="1604645"/>
+                    </a:xfrm>
+                    <a:prstGeom prst="rect">
+                      <a:avLst/>
+                    </a:prstGeom>
+                  </pic:spPr>
+                </pic:pic>
+              </a:graphicData>
+            </a:graphic>
+            <wp14:sizeRelH relativeFrom="page">
+              <wp14:pctWidth>0</wp14:pctWidth>
+            </wp14:sizeRelH>
+            <wp14:sizeRelV relativeFrom="page">
+              <wp14:pctHeight>0</wp14:pctHeight>
+            </wp14:sizeRelV>
+          </wp:anchor>
+        </w:drawing>
+      </w:r>
+      <w:r>
+        <w:rPr>
+          <w:rFonts w:ascii="Arial" w:hAnsi="Arial" w:cs="Arial"/>
+          <w:color w:val="000000"/>
+          <w:sz w:val="22"/>
+          <w:szCs w:val="22"/>
+        </w:rPr>
+        <w:t>What does the “Elements” tab allow you to do?</w:t>
+      </w:r>
+    </w:p>
+    <w:p>
+      <w:pPr>
+        <w:pStyle w:val="ListParagraph"/>
+        <w:numPr>
+          <w:ilvl w:val="0"/>
+          <w:numId w:val="10"/>
+        </w:numPr>
+        <w:textAlignment w:val="baseline"/>
+        <w:rPr>
+          <w:rFonts w:ascii="Arial" w:hAnsi="Arial" w:cs="Arial"/>
+          <w:color w:val="000000"/>
+          <w:sz w:val="22"/>
+          <w:szCs w:val="22"/>
+        </w:rPr>
+      </w:pPr>
+      <w:r>
+        <w:rPr>
+          <w:rFonts w:ascii="Arial" w:hAnsi="Arial" w:cs="Arial"/>
+          <w:color w:val="000000"/>
+          <w:sz w:val="22"/>
+          <w:szCs w:val="22"/>
+        </w:rPr>
+        <w:t>Calculator</w:t>
+      </w:r>
+    </w:p>
+    <w:p>
+      <w:pPr>
+        <w:pStyle w:val="ListParagraph"/>
+        <w:numPr>
+          <w:ilvl w:val="1"/>
+          <w:numId w:val="10"/>
+        </w:numPr>
+        <w:textAlignment w:val="baseline"/>
+        <w:rPr>
+          <w:rFonts w:ascii="Arial" w:hAnsi="Arial" w:cs="Arial"/>
+          <w:color w:val="000000"/>
+          <w:sz w:val="22"/>
+          <w:szCs w:val="22"/>
+        </w:rPr>
+      </w:pPr>
+      <w:r>
+        <w:rPr>
+          <w:rFonts w:ascii="Arial" w:hAnsi="Arial" w:cs="Arial"/>
+          <w:noProof/>
+          <w:color w:val="000000"/>
+          <w:sz w:val="22"/>
+          <w:szCs w:val="22"/>
+        </w:rPr>
+        <w:drawing>
+          <wp:anchor distT="0" distB="0" distL="114300" distR="114300" simplePos="0" relativeHeight="251659264" behindDoc="0" locked="0" layoutInCell="1" allowOverlap="1" wp14:anchorId="3E04450A" wp14:editId="19F5D016">
+            <wp:simplePos x="0" y="0"/>
+            <wp:positionH relativeFrom="column">
+              <wp:posOffset>282575</wp:posOffset>
+            </wp:positionH>
+            <wp:positionV relativeFrom="page">
+              <wp:posOffset>4688205</wp:posOffset>
+            </wp:positionV>
+            <wp:extent cx="4991100" cy="1689100"/>
+            <wp:effectExtent l="0" t="0" r="12700" b="12700"/>
+            <wp:wrapTopAndBottom/>
+            <wp:docPr id="2" name="Picture 2"/>
+            <wp:cNvGraphicFramePr>
+              <a:graphicFrameLocks xmlns:a="http://schemas.openxmlformats.org/drawingml/2006/main" noChangeAspect="1"/>
+            </wp:cNvGraphicFramePr>
+            <a:graphic xmlns:a="http://schemas.openxmlformats.org/drawingml/2006/main">
+              <a:graphicData uri="http://schemas.openxmlformats.org/drawingml/2006/picture">
+                <pic:pic xmlns:pic="http://schemas.openxmlformats.org/drawingml/2006/picture">
+                  <pic:nvPicPr>
+                    <pic:cNvPr id="2" name="Screen Shot 2016-01-23 at 11.45.40 AM.png"/>
+                    <pic:cNvPicPr/>
+                  </pic:nvPicPr>
+                  <pic:blipFill>
+                    <a:blip r:embed="rId6">
+                      <a:extLst>
+                        <a:ext uri="{28A0092B-C50C-407E-A947-70E740481C1C}">
+                          <a14:useLocalDpi xmlns:a14="http://schemas.microsoft.com/office/drawing/2010/main" val="0"/>
+                        </a:ext>
+                      </a:extLst>
+                    </a:blip>
+                    <a:stretch>
+                      <a:fillRect/>
+                    </a:stretch>
+                  </pic:blipFill>
+                  <pic:spPr>
+                    <a:xfrm>
+                      <a:off x="0" y="0"/>
+                      <a:ext cx="4991100" cy="1689100"/>
+                    </a:xfrm>
+                    <a:prstGeom prst="rect">
+                      <a:avLst/>
+                    </a:prstGeom>
+                  </pic:spPr>
+                </pic:pic>
+              </a:graphicData>
+            </a:graphic>
+            <wp14:sizeRelH relativeFrom="page">
+              <wp14:pctWidth>0</wp14:pctWidth>
+            </wp14:sizeRelH>
+            <wp14:sizeRelV relativeFrom="page">
+              <wp14:pctHeight>0</wp14:pctHeight>
+            </wp14:sizeRelV>
+          </wp:anchor>
+        </w:drawing>
+      </w:r>
+      <w:r>
+        <w:rPr>
+          <w:rFonts w:ascii="Arial" w:hAnsi="Arial" w:cs="Arial"/>
+          <w:color w:val="000000"/>
+          <w:sz w:val="22"/>
+          <w:szCs w:val="22"/>
+        </w:rPr>
+        <w:t>What will happen when enter is pressed?</w:t>
+      </w:r>
+    </w:p>
+    <w:p>
+      <w:pPr>
+        <w:textAlignment w:val="baseline"/>
+        <w:rPr>
+          <w:rFonts w:ascii="Arial" w:hAnsi="Arial" w:cs="Arial"/>
+          <w:color w:val="000000"/>
+          <w:sz w:val="22"/>
+          <w:szCs w:val="22"/>
+        </w:rPr>
+      </w:pPr>
+    </w:p>
+    <w:p>
+      <w:pPr>
+        <w:pStyle w:val="ListParagraph"/>
+        <w:numPr>
+          <w:ilvl w:val="0"/>
+          <w:numId w:val="10"/>
+        </w:numPr>
+        <w:textAlignment w:val="baseline"/>
+        <w:rPr>
+          <w:rFonts w:ascii="Arial" w:hAnsi="Arial" w:cs="Arial"/>
+          <w:color w:val="000000"/>
+          <w:sz w:val="22"/>
+          <w:szCs w:val="22"/>
+        </w:rPr>
+      </w:pPr>
+      <w:r>
+        <w:rPr>
+          <w:rFonts w:ascii="Arial" w:hAnsi="Arial" w:cs="Arial"/>
+          <w:color w:val="000000"/>
+          <w:sz w:val="22"/>
+          <w:szCs w:val="22"/>
+        </w:rPr>
+        <w:t>Elements</w:t>
+      </w:r>
+    </w:p>
+    <w:p>
+      <w:pPr>
+        <w:pStyle w:val="ListParagraph"/>
+        <w:numPr>
+          <w:ilvl w:val="1"/>
+          <w:numId w:val="10"/>
+        </w:numPr>
+        <w:textAlignment w:val="baseline"/>
+        <w:rPr>
+          <w:rFonts w:ascii="Arial" w:hAnsi="Arial" w:cs="Arial"/>
+          <w:color w:val="000000"/>
+          <w:sz w:val="22"/>
+          <w:szCs w:val="22"/>
+        </w:rPr>
+      </w:pPr>
+      <w:r>
+        <w:rPr>
+          <w:rFonts w:ascii="Arial" w:hAnsi="Arial" w:cs="Arial"/>
+          <w:noProof/>
+          <w:color w:val="000000"/>
+          <w:sz w:val="22"/>
+          <w:szCs w:val="22"/>
+        </w:rPr>
+        <w:drawing>
+          <wp:anchor distT="0" distB="0" distL="114300" distR="114300" simplePos="0" relativeHeight="251660288" behindDoc="0" locked="0" layoutInCell="1" allowOverlap="1" wp14:anchorId="013AB586" wp14:editId="4E328CBE">
+            <wp:simplePos x="0" y="0"/>
+            <wp:positionH relativeFrom="column">
+              <wp:posOffset>-295910</wp:posOffset>
+            </wp:positionH>
+            <wp:positionV relativeFrom="paragraph">
+              <wp:posOffset>379095</wp:posOffset>
+            </wp:positionV>
+            <wp:extent cx="6631940" cy="1531620"/>
+            <wp:effectExtent l="0" t="0" r="0" b="0"/>
+            <wp:wrapTopAndBottom/>
+            <wp:docPr id="3" name="Picture 3"/>
+            <wp:cNvGraphicFramePr>
+              <a:graphicFrameLocks xmlns:a="http://schemas.openxmlformats.org/drawingml/2006/main" noChangeAspect="1"/>
+            </wp:cNvGraphicFramePr>
+            <a:graphic xmlns:a="http://schemas.openxmlformats.org/drawingml/2006/main">
+              <a:graphicData uri="http://schemas.openxmlformats.org/drawingml/2006/picture">
+                <pic:pic xmlns:pic="http://schemas.openxmlformats.org/drawingml/2006/picture">
+                  <pic:nvPicPr>
+                    <pic:cNvPr id="3" name="Screen Shot 2016-01-23 at 11.29.23 AM.png"/>
+                    <pic:cNvPicPr/>
+                  </pic:nvPicPr>
+                  <pic:blipFill rotWithShape="1">
+                    <a:blip r:embed="rId7">
+                      <a:extLst>
+                        <a:ext uri="{28A0092B-C50C-407E-A947-70E740481C1C}">
+                          <a14:useLocalDpi xmlns:a14="http://schemas.microsoft.com/office/drawing/2010/main" val="0"/>
+                        </a:ext>
+                      </a:extLst>
+                    </a:blip>
+                    <a:srcRect l="1" t="-3861" r="45156" b="1"/>
+                    <a:stretch/>
+                  </pic:blipFill>
+                  <pic:spPr bwMode="auto">
+                    <a:xfrm>
+                      <a:off x="0" y="0"/>
+                      <a:ext cx="6631940" cy="1531620"/>
+                    </a:xfrm>
+                    <a:prstGeom prst="rect">
+                      <a:avLst/>
+                    </a:prstGeom>
+                    <a:ln>
+                      <a:noFill/>
+                    </a:ln>
+                    <a:extLst>
+                      <a:ext uri="{53640926-AAD7-44D8-BBD7-CCE9431645EC}">
+                        <a14:shadowObscured xmlns:a14="http://schemas.microsoft.com/office/drawing/2010/main"/>
+                      </a:ext>
+                    </a:extLst>
+                  </pic:spPr>
+                </pic:pic>
+              </a:graphicData>
+            </a:graphic>
+            <wp14:sizeRelH relativeFrom="page">
+              <wp14:pctWidth>0</wp14:pctWidth>
+            </wp14:sizeRelH>
+            <wp14:sizeRelV relativeFrom="page">
+              <wp14:pctHeight>0</wp14:pctHeight>
+            </wp14:sizeRelV>
+          </wp:anchor>
+        </w:drawing>
+      </w:r>
+      <w:r>
+        <w:rPr>
+          <w:rFonts w:ascii="Arial" w:hAnsi="Arial" w:cs="Arial"/>
+          <w:color w:val="000000"/>
+          <w:sz w:val="22"/>
+          <w:szCs w:val="22"/>
+        </w:rPr>
+        <w:t xml:space="preserve">An element is being hovered over, which provides the highlighting you see in the image. What do you think the element is called? </w:t>
+      </w:r>
+      <w:r>
+        <w:rPr>
+          <w:rFonts w:ascii="Arial" w:hAnsi="Arial" w:cs="Arial"/>
+          <w:color w:val="000000"/>
+          <w:sz w:val="22"/>
+          <w:szCs w:val="22"/>
+        </w:rPr>
+        <w:t>How big do you think it is?</w:t>
+      </w:r>
+    </w:p>
+    <w:p>
+      <w:pPr>
+        <w:pStyle w:val="ListParagraph"/>
+        <w:ind w:left="1440"/>
+        <w:textAlignment w:val="baseline"/>
+        <w:rPr>
+          <w:rFonts w:ascii="Arial" w:hAnsi="Arial" w:cs="Arial"/>
+          <w:color w:val="000000"/>
+          <w:sz w:val="22"/>
+          <w:szCs w:val="22"/>
+        </w:rPr>
+      </w:pPr>
+    </w:p>
+    <w:p>
+      <w:pPr>
+        <w:pStyle w:val="ListParagraph"/>
+        <w:numPr>
+          <w:ilvl w:val="0"/>
+          <w:numId w:val="10"/>
+        </w:numPr>
+        <w:textAlignment w:val="baseline"/>
+        <w:rPr>
+          <w:rFonts w:ascii="Arial" w:hAnsi="Arial" w:cs="Arial"/>
+          <w:color w:val="000000"/>
+          <w:sz w:val="22"/>
+          <w:szCs w:val="22"/>
+        </w:rPr>
+      </w:pPr>
+      <w:r>
+        <w:rPr>
+          <w:rFonts w:ascii="Arial" w:hAnsi="Arial" w:cs="Arial"/>
+          <w:color w:val="000000"/>
+          <w:sz w:val="22"/>
+          <w:szCs w:val="22"/>
+        </w:rPr>
+        <w:t>Keep Thinking!</w:t>
+      </w:r>
+    </w:p>
+    <w:p>
+      <w:pPr>
+        <w:pStyle w:val="ListParagraph"/>
+        <w:numPr>
+          <w:ilvl w:val="1"/>
+          <w:numId w:val="10"/>
+        </w:numPr>
+        <w:textAlignment w:val="baseline"/>
+        <w:rPr>
+          <w:rFonts w:ascii="Arial" w:hAnsi="Arial" w:cs="Arial"/>
+          <w:color w:val="000000"/>
+          <w:sz w:val="22"/>
+          <w:szCs w:val="22"/>
+        </w:rPr>
+      </w:pPr>
+      <w:r>
+        <w:rPr>
+          <w:rFonts w:ascii="Arial" w:hAnsi="Arial" w:cs="Arial"/>
+          <w:color w:val="000000"/>
+          <w:sz w:val="22"/>
+          <w:szCs w:val="22"/>
+        </w:rPr>
+        <w:t>Write a blog post about what you’ve learned.</w:t>
+      </w:r>
+    </w:p>
+    <w:p>
+      <w:pPr>
+        <w:textAlignment w:val="baseline"/>
+        <w:rPr>
+          <w:rFonts w:ascii="Arial" w:hAnsi="Arial" w:cs="Arial"/>
+          <w:color w:val="000000"/>
+          <w:sz w:val="22"/>
+          <w:szCs w:val="22"/>
+        </w:rPr>
+      </w:pPr>
+    </w:p>
+    <w:p>
+      <w:pPr>
+        <w:jc w:val="center"/>
+        <w:rPr>
+          <w:rFonts w:ascii="Times New Roman" w:hAnsi="Times New Roman" w:cs="Times New Roman"/>
+        </w:rPr>
+      </w:pPr>
+      <w:r>
+        <w:rPr>
+          <w:rFonts w:ascii="Arial" w:hAnsi="Arial" w:cs="Arial"/>
+          <w:color w:val="000000"/>
+          <w:sz w:val="28"/>
+          <w:szCs w:val="28"/>
+        </w:rPr>
         <w:t xml:space="preserve">D-Code </w:t>
       </w:r>
     </w:p>
@@ -57,7 +682,18 @@
           <w:sz w:val="22"/>
           <w:szCs w:val="22"/>
         </w:rPr>
-        <w:t>1.0.1</w:t>
+        <w:t>1.0.</w:t>
+      </w:r>
+      <w:r>
+        <w:rPr>
+          <w:rFonts w:ascii="Arial" w:hAnsi="Arial" w:cs="Arial"/>
+          <w:b/>
+          <w:bCs/>
+          <w:color w:val="000000"/>
+          <w:sz w:val="22"/>
+          <w:szCs w:val="22"/>
+        </w:rPr>
+        <w:t>2</w:t>
       </w:r>
     </w:p>
     <w:p>
@@ -256,27 +892,7 @@
           <w:sz w:val="22"/>
           <w:szCs w:val="22"/>
         </w:rPr>
-        <w:t xml:space="preserve">Select “Develop” menu and select “Show Web Inspector” (shortcut: option command </w:t>
-      </w:r>
-      <w:proofErr w:type="spellStart"/>
-      <w:r>
-        <w:rPr>
-          <w:rFonts w:ascii="Arial" w:hAnsi="Arial" w:cs="Arial"/>
-          <w:color w:val="000000"/>
-          <w:sz w:val="22"/>
-          <w:szCs w:val="22"/>
-        </w:rPr>
-        <w:t>i</w:t>
-      </w:r>
-      <w:proofErr w:type="spellEnd"/>
-      <w:r>
-        <w:rPr>
-          <w:rFonts w:ascii="Arial" w:hAnsi="Arial" w:cs="Arial"/>
-          <w:color w:val="000000"/>
-          <w:sz w:val="22"/>
-          <w:szCs w:val="22"/>
-        </w:rPr>
-        <w:t>)</w:t>
+        <w:t>Select “Develop” menu and select “Show Web Inspector” (shortcut: option command i)</w:t>
       </w:r>
     </w:p>
     <w:p>
@@ -294,7 +910,7 @@
         </w:rPr>
         <w:t xml:space="preserve">If you get lost here is the official </w:t>
       </w:r>
-      <w:hyperlink r:id="rId5" w:history="1">
+      <w:hyperlink r:id="rId8" w:history="1">
         <w:r>
           <w:rPr>
             <w:rFonts w:ascii="Arial" w:hAnsi="Arial" w:cs="Arial"/>
@@ -380,7 +996,7 @@
         </w:rPr>
         <w:t xml:space="preserve">If you get lost here is the official </w:t>
       </w:r>
-      <w:hyperlink r:id="rId6" w:history="1">
+      <w:hyperlink r:id="rId9" w:history="1">
         <w:r>
           <w:rPr>
             <w:rFonts w:ascii="Arial" w:hAnsi="Arial" w:cs="Arial"/>
@@ -453,8 +1069,6 @@
           <w:szCs w:val="22"/>
         </w:rPr>
       </w:pPr>
-      <w:bookmarkStart w:id="0" w:name="_GoBack"/>
-      <w:bookmarkEnd w:id="0"/>
       <w:r>
         <w:rPr>
           <w:rFonts w:ascii="Arial" w:hAnsi="Arial" w:cs="Arial"/>
@@ -466,7 +1080,6 @@
         </w:rPr>
         <w:t xml:space="preserve">Create new file folder named </w:t>
       </w:r>
-      <w:proofErr w:type="spellStart"/>
       <w:r>
         <w:rPr>
           <w:rFonts w:ascii="Arial" w:hAnsi="Arial" w:cs="Arial"/>
@@ -479,7 +1092,6 @@
         </w:rPr>
         <w:t>DCode</w:t>
       </w:r>
-      <w:proofErr w:type="spellEnd"/>
       <w:r>
         <w:rPr>
           <w:rFonts w:ascii="Arial" w:hAnsi="Arial" w:cs="Arial"/>
@@ -545,16 +1157,7 @@
           <w:sz w:val="22"/>
           <w:szCs w:val="22"/>
         </w:rPr>
-        <w:t>Open a new text edito</w:t>
-      </w:r>
-      <w:r>
-        <w:rPr>
-          <w:rFonts w:ascii="Arial" w:hAnsi="Arial" w:cs="Arial"/>
-          <w:color w:val="000000"/>
-          <w:sz w:val="22"/>
-          <w:szCs w:val="22"/>
-        </w:rPr>
-        <w:t xml:space="preserve">r file. </w:t>
+        <w:t xml:space="preserve">Open a new text editor file. </w:t>
       </w:r>
     </w:p>
     <w:p>
@@ -585,7 +1188,7 @@
           <w:sz w:val="22"/>
           <w:szCs w:val="22"/>
         </w:rPr>
-        <w:t xml:space="preserve">Expansion Pack </w:t>
+        <w:t>Expansion Pack 1.0.</w:t>
       </w:r>
       <w:r>
         <w:rPr>
@@ -595,7 +1198,7 @@
           <w:sz w:val="22"/>
           <w:szCs w:val="22"/>
         </w:rPr>
-        <w:t>1.0.1</w:t>
+        <w:t>2</w:t>
       </w:r>
       <w:r>
         <w:rPr>
@@ -724,27 +1327,7 @@
           <w:sz w:val="22"/>
           <w:szCs w:val="22"/>
         </w:rPr>
-        <w:t xml:space="preserve">Type in </w:t>
-      </w:r>
-      <w:proofErr w:type="spellStart"/>
-      <w:r>
-        <w:rPr>
-          <w:rFonts w:ascii="Arial" w:hAnsi="Arial" w:cs="Arial"/>
-          <w:color w:val="000000"/>
-          <w:sz w:val="22"/>
-          <w:szCs w:val="22"/>
-        </w:rPr>
-        <w:t>document.body.innerHTML</w:t>
-      </w:r>
-      <w:proofErr w:type="spellEnd"/>
-      <w:r>
-        <w:rPr>
-          <w:rFonts w:ascii="Arial" w:hAnsi="Arial" w:cs="Arial"/>
-          <w:color w:val="000000"/>
-          <w:sz w:val="22"/>
-          <w:szCs w:val="22"/>
-        </w:rPr>
-        <w:t>=“(Here, type in whatever you want!)”, then press enter</w:t>
+        <w:t>Type in document.body.innerHTML=“(Here, type in whatever you want!)”, then press enter</w:t>
       </w:r>
     </w:p>
     <w:p>
@@ -838,27 +1421,7 @@
           <w:sz w:val="22"/>
           <w:szCs w:val="22"/>
         </w:rPr>
-        <w:t xml:space="preserve">Type in </w:t>
-      </w:r>
-      <w:proofErr w:type="gramStart"/>
-      <w:r>
-        <w:rPr>
-          <w:rFonts w:ascii="Arial" w:hAnsi="Arial" w:cs="Arial"/>
-          <w:color w:val="000000"/>
-          <w:sz w:val="22"/>
-          <w:szCs w:val="22"/>
-        </w:rPr>
-        <w:t>console.log(</w:t>
-      </w:r>
-      <w:proofErr w:type="gramEnd"/>
-      <w:r>
-        <w:rPr>
-          <w:rFonts w:ascii="Arial" w:hAnsi="Arial" w:cs="Arial"/>
-          <w:color w:val="000000"/>
-          <w:sz w:val="22"/>
-          <w:szCs w:val="22"/>
-        </w:rPr>
-        <w:t>2*3);</w:t>
+        <w:t>Type in console.log(2*3);</w:t>
       </w:r>
     </w:p>
     <w:p>
@@ -930,7 +1493,7 @@
         </w:rPr>
         <w:t xml:space="preserve">go to the site </w:t>
       </w:r>
-      <w:hyperlink r:id="rId7" w:history="1">
+      <w:hyperlink r:id="rId10" w:history="1">
         <w:r>
           <w:rPr>
             <w:rFonts w:ascii="Arial" w:hAnsi="Arial" w:cs="Arial"/>
@@ -1117,6 +1680,28 @@
         </w:rPr>
         <w:t>Record your findings in the text document.</w:t>
       </w:r>
+    </w:p>
+    <w:p>
+      <w:pPr>
+        <w:textAlignment w:val="baseline"/>
+        <w:rPr>
+          <w:rFonts w:ascii="Arial" w:hAnsi="Arial" w:cs="Arial"/>
+          <w:color w:val="000000"/>
+          <w:sz w:val="22"/>
+          <w:szCs w:val="22"/>
+        </w:rPr>
+      </w:pPr>
+    </w:p>
+    <w:p>
+      <w:pPr>
+        <w:textAlignment w:val="baseline"/>
+        <w:rPr>
+          <w:rFonts w:ascii="Arial" w:hAnsi="Arial" w:cs="Arial"/>
+          <w:color w:val="000000"/>
+          <w:sz w:val="22"/>
+          <w:szCs w:val="22"/>
+        </w:rPr>
+      </w:pPr>
     </w:p>
     <w:sectPr>
       <w:pgSz w:w="12240" w:h="15840"/>
@@ -1244,6 +1829,95 @@
     </w:lvl>
   </w:abstractNum>
   <w:abstractNum w:abstractNumId="1">
+    <w:nsid w:val="581C7ACE"/>
+    <w:multiLevelType w:val="hybridMultilevel"/>
+    <w:tmpl w:val="B8E265AC"/>
+    <w:lvl w:ilvl="0" w:tplc="0409000F">
+      <w:start w:val="1"/>
+      <w:numFmt w:val="decimal"/>
+      <w:lvlText w:val="%1."/>
+      <w:lvlJc w:val="left"/>
+      <w:pPr>
+        <w:ind w:left="720" w:hanging="360"/>
+      </w:pPr>
+      <w:rPr>
+        <w:rFonts w:hint="default"/>
+      </w:rPr>
+    </w:lvl>
+    <w:lvl w:ilvl="1" w:tplc="04090019">
+      <w:start w:val="1"/>
+      <w:numFmt w:val="lowerLetter"/>
+      <w:lvlText w:val="%2."/>
+      <w:lvlJc w:val="left"/>
+      <w:pPr>
+        <w:ind w:left="1440" w:hanging="360"/>
+      </w:pPr>
+    </w:lvl>
+    <w:lvl w:ilvl="2" w:tplc="0409001B" w:tentative="1">
+      <w:start w:val="1"/>
+      <w:numFmt w:val="lowerRoman"/>
+      <w:lvlText w:val="%3."/>
+      <w:lvlJc w:val="right"/>
+      <w:pPr>
+        <w:ind w:left="2160" w:hanging="180"/>
+      </w:pPr>
+    </w:lvl>
+    <w:lvl w:ilvl="3" w:tplc="0409000F" w:tentative="1">
+      <w:start w:val="1"/>
+      <w:numFmt w:val="decimal"/>
+      <w:lvlText w:val="%4."/>
+      <w:lvlJc w:val="left"/>
+      <w:pPr>
+        <w:ind w:left="2880" w:hanging="360"/>
+      </w:pPr>
+    </w:lvl>
+    <w:lvl w:ilvl="4" w:tplc="04090019" w:tentative="1">
+      <w:start w:val="1"/>
+      <w:numFmt w:val="lowerLetter"/>
+      <w:lvlText w:val="%5."/>
+      <w:lvlJc w:val="left"/>
+      <w:pPr>
+        <w:ind w:left="3600" w:hanging="360"/>
+      </w:pPr>
+    </w:lvl>
+    <w:lvl w:ilvl="5" w:tplc="0409001B" w:tentative="1">
+      <w:start w:val="1"/>
+      <w:numFmt w:val="lowerRoman"/>
+      <w:lvlText w:val="%6."/>
+      <w:lvlJc w:val="right"/>
+      <w:pPr>
+        <w:ind w:left="4320" w:hanging="180"/>
+      </w:pPr>
+    </w:lvl>
+    <w:lvl w:ilvl="6" w:tplc="0409000F" w:tentative="1">
+      <w:start w:val="1"/>
+      <w:numFmt w:val="decimal"/>
+      <w:lvlText w:val="%7."/>
+      <w:lvlJc w:val="left"/>
+      <w:pPr>
+        <w:ind w:left="5040" w:hanging="360"/>
+      </w:pPr>
+    </w:lvl>
+    <w:lvl w:ilvl="7" w:tplc="04090019" w:tentative="1">
+      <w:start w:val="1"/>
+      <w:numFmt w:val="lowerLetter"/>
+      <w:lvlText w:val="%8."/>
+      <w:lvlJc w:val="left"/>
+      <w:pPr>
+        <w:ind w:left="5760" w:hanging="360"/>
+      </w:pPr>
+    </w:lvl>
+    <w:lvl w:ilvl="8" w:tplc="0409001B" w:tentative="1">
+      <w:start w:val="1"/>
+      <w:numFmt w:val="lowerRoman"/>
+      <w:lvlText w:val="%9."/>
+      <w:lvlJc w:val="right"/>
+      <w:pPr>
+        <w:ind w:left="6480" w:hanging="180"/>
+      </w:pPr>
+    </w:lvl>
+  </w:abstractNum>
+  <w:abstractNum w:abstractNumId="2">
     <w:nsid w:val="591B3245"/>
     <w:multiLevelType w:val="multilevel"/>
     <w:tmpl w:val="6144EAD6"/>
@@ -1356,7 +2030,7 @@
       </w:pPr>
     </w:lvl>
   </w:abstractNum>
-  <w:abstractNum w:abstractNumId="2">
+  <w:abstractNum w:abstractNumId="3">
     <w:nsid w:val="613D1F39"/>
     <w:multiLevelType w:val="multilevel"/>
     <w:tmpl w:val="2C1EF27C"/>
@@ -1469,7 +2143,7 @@
       </w:pPr>
     </w:lvl>
   </w:abstractNum>
-  <w:abstractNum w:abstractNumId="3">
+  <w:abstractNum w:abstractNumId="4">
     <w:nsid w:val="70036CE9"/>
     <w:multiLevelType w:val="hybridMultilevel"/>
     <w:tmpl w:val="629A2DB6"/>
@@ -1558,7 +2232,7 @@
       </w:pPr>
     </w:lvl>
   </w:abstractNum>
-  <w:abstractNum w:abstractNumId="4">
+  <w:abstractNum w:abstractNumId="5">
     <w:nsid w:val="7C83756A"/>
     <w:multiLevelType w:val="hybridMultilevel"/>
     <w:tmpl w:val="3912D61E"/>
@@ -1649,16 +2323,16 @@
     </w:lvl>
   </w:abstractNum>
   <w:num w:numId="1">
-    <w:abstractNumId w:val="2"/>
+    <w:abstractNumId w:val="3"/>
   </w:num>
   <w:num w:numId="2">
     <w:abstractNumId w:val="0"/>
   </w:num>
   <w:num w:numId="3">
-    <w:abstractNumId w:val="1"/>
+    <w:abstractNumId w:val="2"/>
   </w:num>
   <w:num w:numId="4">
-    <w:abstractNumId w:val="1"/>
+    <w:abstractNumId w:val="2"/>
     <w:lvlOverride w:ilvl="1">
       <w:lvl w:ilvl="1">
         <w:numFmt w:val="lowerLetter"/>
@@ -1668,7 +2342,7 @@
     </w:lvlOverride>
   </w:num>
   <w:num w:numId="5">
-    <w:abstractNumId w:val="1"/>
+    <w:abstractNumId w:val="2"/>
     <w:lvlOverride w:ilvl="1">
       <w:lvl w:ilvl="1">
         <w:numFmt w:val="lowerLetter"/>
@@ -1678,7 +2352,7 @@
     </w:lvlOverride>
   </w:num>
   <w:num w:numId="6">
-    <w:abstractNumId w:val="1"/>
+    <w:abstractNumId w:val="2"/>
     <w:lvlOverride w:ilvl="1">
       <w:lvl w:ilvl="1">
         <w:numFmt w:val="lowerLetter"/>
@@ -1688,7 +2362,7 @@
     </w:lvlOverride>
   </w:num>
   <w:num w:numId="7">
-    <w:abstractNumId w:val="1"/>
+    <w:abstractNumId w:val="2"/>
     <w:lvlOverride w:ilvl="1">
       <w:lvl w:ilvl="1">
         <w:numFmt w:val="lowerLetter"/>
@@ -1698,10 +2372,13 @@
     </w:lvlOverride>
   </w:num>
   <w:num w:numId="8">
-    <w:abstractNumId w:val="3"/>
+    <w:abstractNumId w:val="4"/>
   </w:num>
   <w:num w:numId="9">
-    <w:abstractNumId w:val="4"/>
+    <w:abstractNumId w:val="5"/>
+  </w:num>
+  <w:num w:numId="10">
+    <w:abstractNumId w:val="1"/>
   </w:num>
 </w:numbering>
 </file>

</xml_diff>